<commit_message>
menjanje SSU(9-15) nakon citanja FR izvestaja o defektima
</commit_message>
<xml_diff>
--- a/Faza2/SSU/11. SSU izdavanje stampanje racuna sluzbenik.docx
+++ b/Faza2/SSU/11. SSU izdavanje stampanje racuna sluzbenik.docx
@@ -1,6 +1,6 @@
 
 <file path=word/document.xml><?xml version="1.0" encoding="utf-8"?>
-<w:document xmlns:wpc="http://schemas.microsoft.com/office/word/2010/wordprocessingCanvas" xmlns:cx="http://schemas.microsoft.com/office/drawing/2014/chartex" xmlns:cx1="http://schemas.microsoft.com/office/drawing/2015/9/8/chartex" xmlns:cx2="http://schemas.microsoft.com/office/drawing/2015/10/21/chartex" xmlns:cx3="http://schemas.microsoft.com/office/drawing/2016/5/9/chartex" xmlns:cx4="http://schemas.microsoft.com/office/drawing/2016/5/10/chartex" xmlns:cx5="http://schemas.microsoft.com/office/drawing/2016/5/11/chartex" xmlns:cx6="http://schemas.microsoft.com/office/drawing/2016/5/12/chartex" xmlns:cx7="http://schemas.microsoft.com/office/drawing/2016/5/13/chartex" xmlns:cx8="http://schemas.microsoft.com/office/drawing/2016/5/14/chartex" xmlns:mc="http://schemas.openxmlformats.org/markup-compatibility/2006" xmlns:aink="http://schemas.microsoft.com/office/drawing/2016/ink" xmlns:am3d="http://schemas.microsoft.com/office/drawing/2017/model3d" xmlns:o="urn:schemas-microsoft-com:office:office" xmlns:r="http://schemas.openxmlformats.org/officeDocument/2006/relationships" xmlns:m="http://schemas.openxmlformats.org/officeDocument/2006/math" xmlns:v="urn:schemas-microsoft-com:vml" xmlns:wp14="http://schemas.microsoft.com/office/word/2010/wordprocessingDrawing" xmlns:wp="http://schemas.openxmlformats.org/drawingml/2006/wordprocessingDrawing" xmlns:w10="urn:schemas-microsoft-com:office:word" xmlns:w="http://schemas.openxmlformats.org/wordprocessingml/2006/main" xmlns:w14="http://schemas.microsoft.com/office/word/2010/wordml" xmlns:w15="http://schemas.microsoft.com/office/word/2012/wordml" xmlns:w16cex="http://schemas.microsoft.com/office/word/2018/wordml/cex" xmlns:w16cid="http://schemas.microsoft.com/office/word/2016/wordml/cid" xmlns:w16="http://schemas.microsoft.com/office/word/2018/wordml" xmlns:w16se="http://schemas.microsoft.com/office/word/2015/wordml/symex" xmlns:wpg="http://schemas.microsoft.com/office/word/2010/wordprocessingGroup" xmlns:wpi="http://schemas.microsoft.com/office/word/2010/wordprocessingInk" xmlns:wne="http://schemas.microsoft.com/office/word/2006/wordml" xmlns:wps="http://schemas.microsoft.com/office/word/2010/wordprocessingShape" mc:Ignorable="w14 w15 w16se w16cid w16 w16cex wp14">
+<w:document xmlns:wpc="http://schemas.microsoft.com/office/word/2010/wordprocessingCanvas" xmlns:cx="http://schemas.microsoft.com/office/drawing/2014/chartex" xmlns:cx1="http://schemas.microsoft.com/office/drawing/2015/9/8/chartex" xmlns:cx2="http://schemas.microsoft.com/office/drawing/2015/10/21/chartex" xmlns:cx3="http://schemas.microsoft.com/office/drawing/2016/5/9/chartex" xmlns:cx4="http://schemas.microsoft.com/office/drawing/2016/5/10/chartex" xmlns:cx5="http://schemas.microsoft.com/office/drawing/2016/5/11/chartex" xmlns:cx6="http://schemas.microsoft.com/office/drawing/2016/5/12/chartex" xmlns:cx7="http://schemas.microsoft.com/office/drawing/2016/5/13/chartex" xmlns:cx8="http://schemas.microsoft.com/office/drawing/2016/5/14/chartex" xmlns:mc="http://schemas.openxmlformats.org/markup-compatibility/2006" xmlns:aink="http://schemas.microsoft.com/office/drawing/2016/ink" xmlns:am3d="http://schemas.microsoft.com/office/drawing/2017/model3d" xmlns:o="urn:schemas-microsoft-com:office:office" xmlns:r="http://schemas.openxmlformats.org/officeDocument/2006/relationships" xmlns:m="http://schemas.openxmlformats.org/officeDocument/2006/math" xmlns:v="urn:schemas-microsoft-com:vml" xmlns:wp14="http://schemas.microsoft.com/office/word/2010/wordprocessingDrawing" xmlns:wp="http://schemas.openxmlformats.org/drawingml/2006/wordprocessingDrawing" xmlns:w10="urn:schemas-microsoft-com:office:word" xmlns:w="http://schemas.openxmlformats.org/wordprocessingml/2006/main" xmlns:w14="http://schemas.microsoft.com/office/word/2010/wordml" xmlns:w15="http://schemas.microsoft.com/office/word/2012/wordml" xmlns:w16cex="http://schemas.microsoft.com/office/word/2018/wordml/cex" xmlns:w16cid="http://schemas.microsoft.com/office/word/2016/wordml/cid" xmlns:w16="http://schemas.microsoft.com/office/word/2018/wordml" xmlns:w16sdtdh="http://schemas.microsoft.com/office/word/2020/wordml/sdtdatahash" xmlns:w16se="http://schemas.microsoft.com/office/word/2015/wordml/symex" xmlns:wpg="http://schemas.microsoft.com/office/word/2010/wordprocessingGroup" xmlns:wpi="http://schemas.microsoft.com/office/word/2010/wordprocessingInk" xmlns:wne="http://schemas.microsoft.com/office/word/2006/wordml" xmlns:wps="http://schemas.microsoft.com/office/word/2010/wordprocessingShape" mc:Ignorable="w14 w15 w16se w16cid w16 w16cex w16sdtdh wp14">
   <w:body>
     <w:p>
       <w:pPr>
@@ -443,7 +443,15 @@
           <w:b/>
           <w:sz w:val="28"/>
         </w:rPr>
-        <w:t xml:space="preserve"> 1.0</w:t>
+        <w:t xml:space="preserve"> 1.</w:t>
+      </w:r>
+      <w:r>
+        <w:rPr>
+          <w:rFonts w:ascii="Arial" w:eastAsia="Arial" w:hAnsi="Arial" w:cs="Arial"/>
+          <w:b/>
+          <w:sz w:val="28"/>
+        </w:rPr>
+        <w:t>1</w:t>
       </w:r>
     </w:p>
     <w:p/>
@@ -519,7 +527,7 @@
     <w:tbl>
       <w:tblPr>
         <w:tblStyle w:val="TableGrid"/>
-        <w:tblW w:w="5833" w:type="dxa"/>
+        <w:tblW w:w="8209" w:type="dxa"/>
         <w:tblInd w:w="1396" w:type="dxa"/>
         <w:tblCellMar>
           <w:top w:w="10" w:type="dxa"/>
@@ -531,6 +539,7 @@
       <w:tblGrid>
         <w:gridCol w:w="2305"/>
         <w:gridCol w:w="1152"/>
+        <w:gridCol w:w="2376"/>
         <w:gridCol w:w="2376"/>
       </w:tblGrid>
       <w:tr>
@@ -618,6 +627,27 @@
               </w:rPr>
               <w:t>Autor</w:t>
             </w:r>
+          </w:p>
+        </w:tc>
+        <w:tc>
+          <w:tcPr>
+            <w:tcW w:w="2376" w:type="dxa"/>
+            <w:tcBorders>
+              <w:top w:val="single" w:sz="6" w:space="0" w:color="000000"/>
+              <w:left w:val="single" w:sz="6" w:space="0" w:color="000000"/>
+              <w:bottom w:val="single" w:sz="6" w:space="0" w:color="000000"/>
+              <w:right w:val="single" w:sz="6" w:space="0" w:color="000000"/>
+            </w:tcBorders>
+          </w:tcPr>
+          <w:p>
+            <w:pPr>
+              <w:ind w:left="4"/>
+              <w:rPr>
+                <w:rFonts w:ascii="Arial" w:eastAsia="Times New Roman" w:hAnsi="Arial" w:cs="Arial"/>
+                <w:b/>
+                <w:sz w:val="20"/>
+              </w:rPr>
+            </w:pPr>
           </w:p>
         </w:tc>
       </w:tr>
@@ -717,6 +747,197 @@
             </w:r>
           </w:p>
         </w:tc>
+        <w:tc>
+          <w:tcPr>
+            <w:tcW w:w="2376" w:type="dxa"/>
+            <w:tcBorders>
+              <w:top w:val="single" w:sz="6" w:space="0" w:color="000000"/>
+              <w:left w:val="single" w:sz="6" w:space="0" w:color="000000"/>
+              <w:bottom w:val="single" w:sz="6" w:space="0" w:color="000000"/>
+              <w:right w:val="single" w:sz="6" w:space="0" w:color="000000"/>
+            </w:tcBorders>
+          </w:tcPr>
+          <w:p>
+            <w:pPr>
+              <w:rPr>
+                <w:rFonts w:ascii="Arial" w:eastAsia="Times New Roman" w:hAnsi="Arial" w:cs="Arial"/>
+                <w:sz w:val="24"/>
+              </w:rPr>
+            </w:pPr>
+          </w:p>
+        </w:tc>
+      </w:tr>
+      <w:tr>
+        <w:trPr>
+          <w:trHeight w:val="374"/>
+        </w:trPr>
+        <w:tc>
+          <w:tcPr>
+            <w:tcW w:w="2305" w:type="dxa"/>
+            <w:tcBorders>
+              <w:top w:val="single" w:sz="6" w:space="0" w:color="000000"/>
+              <w:left w:val="single" w:sz="6" w:space="0" w:color="000000"/>
+              <w:bottom w:val="single" w:sz="6" w:space="0" w:color="000000"/>
+              <w:right w:val="single" w:sz="6" w:space="0" w:color="000000"/>
+            </w:tcBorders>
+          </w:tcPr>
+          <w:p>
+            <w:r>
+              <w:rPr>
+                <w:rFonts w:ascii="Arial" w:eastAsia="Times New Roman" w:hAnsi="Arial" w:cs="Arial"/>
+                <w:sz w:val="24"/>
+              </w:rPr>
+              <w:t>14.4</w:t>
+            </w:r>
+            <w:r>
+              <w:rPr>
+                <w:rFonts w:ascii="Arial" w:eastAsia="Times New Roman" w:hAnsi="Arial" w:cs="Arial"/>
+                <w:sz w:val="24"/>
+              </w:rPr>
+              <w:t>.2021.</w:t>
+            </w:r>
+          </w:p>
+        </w:tc>
+        <w:tc>
+          <w:tcPr>
+            <w:tcW w:w="1152" w:type="dxa"/>
+            <w:tcBorders>
+              <w:top w:val="single" w:sz="6" w:space="0" w:color="000000"/>
+              <w:left w:val="single" w:sz="6" w:space="0" w:color="000000"/>
+              <w:bottom w:val="single" w:sz="6" w:space="0" w:color="000000"/>
+              <w:right w:val="single" w:sz="6" w:space="0" w:color="000000"/>
+            </w:tcBorders>
+          </w:tcPr>
+          <w:p>
+            <w:r>
+              <w:rPr>
+                <w:rFonts w:ascii="Arial" w:eastAsia="Times New Roman" w:hAnsi="Arial" w:cs="Arial"/>
+                <w:sz w:val="24"/>
+              </w:rPr>
+              <w:t>1.</w:t>
+            </w:r>
+            <w:r>
+              <w:rPr>
+                <w:rFonts w:ascii="Arial" w:eastAsia="Times New Roman" w:hAnsi="Arial" w:cs="Arial"/>
+                <w:sz w:val="24"/>
+              </w:rPr>
+              <w:t>1</w:t>
+            </w:r>
+          </w:p>
+        </w:tc>
+        <w:tc>
+          <w:tcPr>
+            <w:tcW w:w="2376" w:type="dxa"/>
+            <w:tcBorders>
+              <w:top w:val="single" w:sz="6" w:space="0" w:color="000000"/>
+              <w:left w:val="single" w:sz="6" w:space="0" w:color="000000"/>
+              <w:bottom w:val="single" w:sz="6" w:space="0" w:color="000000"/>
+              <w:right w:val="single" w:sz="6" w:space="0" w:color="000000"/>
+            </w:tcBorders>
+          </w:tcPr>
+          <w:p>
+            <w:r>
+              <w:rPr>
+                <w:rFonts w:ascii="Arial" w:eastAsia="Times New Roman" w:hAnsi="Arial" w:cs="Arial"/>
+                <w:sz w:val="24"/>
+              </w:rPr>
+              <w:t xml:space="preserve">Igor </w:t>
+            </w:r>
+            <w:proofErr w:type="spellStart"/>
+            <w:r>
+              <w:rPr>
+                <w:rFonts w:ascii="Arial" w:eastAsia="Times New Roman" w:hAnsi="Arial" w:cs="Arial"/>
+                <w:sz w:val="24"/>
+              </w:rPr>
+              <w:t>Duki</w:t>
+            </w:r>
+            <w:proofErr w:type="spellEnd"/>
+            <w:r>
+              <w:rPr>
+                <w:rFonts w:ascii="Arial" w:eastAsia="Times New Roman" w:hAnsi="Arial" w:cs="Arial"/>
+                <w:sz w:val="24"/>
+                <w:lang w:val="sr-Latn-RS"/>
+              </w:rPr>
+              <w:t>ć</w:t>
+            </w:r>
+          </w:p>
+        </w:tc>
+        <w:tc>
+          <w:tcPr>
+            <w:tcW w:w="2376" w:type="dxa"/>
+            <w:tcBorders>
+              <w:top w:val="single" w:sz="6" w:space="0" w:color="000000"/>
+              <w:left w:val="single" w:sz="6" w:space="0" w:color="000000"/>
+              <w:bottom w:val="single" w:sz="6" w:space="0" w:color="000000"/>
+              <w:right w:val="single" w:sz="6" w:space="0" w:color="000000"/>
+            </w:tcBorders>
+          </w:tcPr>
+          <w:p>
+            <w:pPr>
+              <w:rPr>
+                <w:rFonts w:ascii="Arial" w:eastAsia="Times New Roman" w:hAnsi="Arial" w:cs="Arial"/>
+                <w:sz w:val="24"/>
+              </w:rPr>
+            </w:pPr>
+            <w:proofErr w:type="spellStart"/>
+            <w:r>
+              <w:rPr>
+                <w:rFonts w:ascii="Arial" w:eastAsia="Times New Roman" w:hAnsi="Arial" w:cs="Arial"/>
+                <w:sz w:val="24"/>
+              </w:rPr>
+              <w:t>Iz</w:t>
+            </w:r>
+            <w:proofErr w:type="spellEnd"/>
+            <w:r>
+              <w:rPr>
+                <w:rFonts w:ascii="Arial" w:eastAsia="Times New Roman" w:hAnsi="Arial" w:cs="Arial"/>
+                <w:sz w:val="24"/>
+              </w:rPr>
+              <w:t xml:space="preserve"> FR </w:t>
+            </w:r>
+            <w:proofErr w:type="spellStart"/>
+            <w:r>
+              <w:rPr>
+                <w:rFonts w:ascii="Arial" w:eastAsia="Times New Roman" w:hAnsi="Arial" w:cs="Arial"/>
+                <w:sz w:val="24"/>
+              </w:rPr>
+              <w:t>izvestaja</w:t>
+            </w:r>
+            <w:proofErr w:type="spellEnd"/>
+            <w:r>
+              <w:rPr>
+                <w:rFonts w:ascii="Arial" w:eastAsia="Times New Roman" w:hAnsi="Arial" w:cs="Arial"/>
+                <w:sz w:val="24"/>
+              </w:rPr>
+              <w:t xml:space="preserve"> o </w:t>
+            </w:r>
+            <w:proofErr w:type="spellStart"/>
+            <w:r>
+              <w:rPr>
+                <w:rFonts w:ascii="Arial" w:eastAsia="Times New Roman" w:hAnsi="Arial" w:cs="Arial"/>
+                <w:sz w:val="24"/>
+              </w:rPr>
+              <w:t>defektima</w:t>
+            </w:r>
+            <w:proofErr w:type="spellEnd"/>
+            <w:r>
+              <w:rPr>
+                <w:rFonts w:ascii="Arial" w:eastAsia="Times New Roman" w:hAnsi="Arial" w:cs="Arial"/>
+                <w:sz w:val="24"/>
+              </w:rPr>
+              <w:t>-</w:t>
+            </w:r>
+          </w:p>
+          <w:p>
+            <w:r>
+              <w:rPr>
+                <w:rFonts w:ascii="Arial" w:eastAsia="Times New Roman" w:hAnsi="Arial" w:cs="Arial"/>
+                <w:sz w:val="24"/>
+              </w:rPr>
+              <w:t>7</w:t>
+            </w:r>
+          </w:p>
+        </w:tc>
       </w:tr>
       <w:tr>
         <w:trPr>
@@ -749,35 +970,6 @@
         <w:tc>
           <w:tcPr>
             <w:tcW w:w="2376" w:type="dxa"/>
-            <w:tcBorders>
-              <w:top w:val="single" w:sz="6" w:space="0" w:color="000000"/>
-              <w:left w:val="single" w:sz="6" w:space="0" w:color="000000"/>
-              <w:bottom w:val="single" w:sz="6" w:space="0" w:color="000000"/>
-              <w:right w:val="single" w:sz="6" w:space="0" w:color="000000"/>
-            </w:tcBorders>
-          </w:tcPr>
-          <w:p/>
-        </w:tc>
-      </w:tr>
-      <w:tr>
-        <w:trPr>
-          <w:trHeight w:val="374"/>
-        </w:trPr>
-        <w:tc>
-          <w:tcPr>
-            <w:tcW w:w="2305" w:type="dxa"/>
-            <w:tcBorders>
-              <w:top w:val="single" w:sz="6" w:space="0" w:color="000000"/>
-              <w:left w:val="single" w:sz="6" w:space="0" w:color="000000"/>
-              <w:bottom w:val="single" w:sz="6" w:space="0" w:color="000000"/>
-              <w:right w:val="single" w:sz="6" w:space="0" w:color="000000"/>
-            </w:tcBorders>
-          </w:tcPr>
-          <w:p/>
-        </w:tc>
-        <w:tc>
-          <w:tcPr>
-            <w:tcW w:w="1152" w:type="dxa"/>
             <w:tcBorders>
               <w:top w:val="single" w:sz="6" w:space="0" w:color="000000"/>
               <w:left w:val="single" w:sz="6" w:space="0" w:color="000000"/>
@@ -840,6 +1032,18 @@
           </w:tcPr>
           <w:p/>
         </w:tc>
+        <w:tc>
+          <w:tcPr>
+            <w:tcW w:w="2376" w:type="dxa"/>
+            <w:tcBorders>
+              <w:top w:val="single" w:sz="6" w:space="0" w:color="000000"/>
+              <w:left w:val="single" w:sz="6" w:space="0" w:color="000000"/>
+              <w:bottom w:val="single" w:sz="6" w:space="0" w:color="000000"/>
+              <w:right w:val="single" w:sz="6" w:space="0" w:color="000000"/>
+            </w:tcBorders>
+          </w:tcPr>
+          <w:p/>
+        </w:tc>
       </w:tr>
     </w:tbl>
     <w:p>
@@ -926,10 +1130,14 @@
               <w:pPr>
                 <w:pStyle w:val="TOC1"/>
                 <w:tabs>
-                  <w:tab w:val="right" w:pos="9904"/>
+                  <w:tab w:val="left" w:pos="457"/>
+                  <w:tab w:val="right" w:pos="9894"/>
                 </w:tabs>
                 <w:rPr>
-                  <w:rFonts w:ascii="Arial" w:hAnsi="Arial" w:cs="Arial"/>
+                  <w:rFonts w:ascii="Arial" w:eastAsiaTheme="minorEastAsia" w:hAnsi="Arial" w:cs="Arial"/>
+                  <w:noProof/>
+                  <w:color w:val="auto"/>
+                  <w:sz w:val="22"/>
                 </w:rPr>
               </w:pPr>
               <w:r>
@@ -950,64 +1158,94 @@
                 </w:rPr>
                 <w:fldChar w:fldCharType="separate"/>
               </w:r>
-              <w:hyperlink w:anchor="_Toc6242">
-                <w:r>
-                  <w:rPr>
-                    <w:rFonts w:ascii="Arial" w:hAnsi="Arial" w:cs="Arial"/>
+              <w:hyperlink w:anchor="_Toc69306648" w:history="1">
+                <w:r>
+                  <w:rPr>
+                    <w:rStyle w:val="Hyperlink"/>
+                    <w:rFonts w:ascii="Arial" w:hAnsi="Arial" w:cs="Arial"/>
+                    <w:bCs/>
+                    <w:noProof/>
+                    <w:sz w:val="22"/>
                   </w:rPr>
                   <w:t>1.</w:t>
                 </w:r>
                 <w:r>
                   <w:rPr>
-                    <w:rFonts w:ascii="Arial" w:hAnsi="Arial" w:cs="Arial"/>
-                    <w:sz w:val="24"/>
-                  </w:rPr>
-                  <w:t xml:space="preserve">  </w:t>
-                </w:r>
-                <w:r>
-                  <w:rPr>
-                    <w:rFonts w:ascii="Arial" w:hAnsi="Arial" w:cs="Arial"/>
+                    <w:rFonts w:ascii="Arial" w:eastAsiaTheme="minorEastAsia" w:hAnsi="Arial" w:cs="Arial"/>
+                    <w:noProof/>
+                    <w:color w:val="auto"/>
+                    <w:sz w:val="22"/>
+                  </w:rPr>
+                  <w:tab/>
+                </w:r>
+                <w:r>
+                  <w:rPr>
+                    <w:rStyle w:val="Hyperlink"/>
+                    <w:rFonts w:ascii="Arial" w:hAnsi="Arial" w:cs="Arial"/>
+                    <w:noProof/>
+                    <w:sz w:val="22"/>
                   </w:rPr>
                   <w:t>Uvod</w:t>
                 </w:r>
                 <w:r>
                   <w:rPr>
                     <w:rFonts w:ascii="Arial" w:hAnsi="Arial" w:cs="Arial"/>
+                    <w:noProof/>
+                    <w:webHidden/>
+                    <w:sz w:val="22"/>
                   </w:rPr>
                   <w:tab/>
                 </w:r>
                 <w:r>
                   <w:rPr>
                     <w:rFonts w:ascii="Arial" w:hAnsi="Arial" w:cs="Arial"/>
+                    <w:noProof/>
+                    <w:webHidden/>
+                    <w:sz w:val="22"/>
                   </w:rPr>
                   <w:fldChar w:fldCharType="begin"/>
                 </w:r>
                 <w:r>
                   <w:rPr>
                     <w:rFonts w:ascii="Arial" w:hAnsi="Arial" w:cs="Arial"/>
-                  </w:rPr>
-                  <w:instrText>PAGEREF _Toc6242 \h</w:instrText>
-                </w:r>
-                <w:r>
-                  <w:rPr>
-                    <w:rFonts w:ascii="Arial" w:hAnsi="Arial" w:cs="Arial"/>
-                  </w:rPr>
-                </w:r>
-                <w:r>
-                  <w:rPr>
-                    <w:rFonts w:ascii="Arial" w:hAnsi="Arial" w:cs="Arial"/>
+                    <w:noProof/>
+                    <w:webHidden/>
+                    <w:sz w:val="22"/>
+                  </w:rPr>
+                  <w:instrText xml:space="preserve"> PAGEREF _Toc69306648 \h </w:instrText>
+                </w:r>
+                <w:r>
+                  <w:rPr>
+                    <w:rFonts w:ascii="Arial" w:hAnsi="Arial" w:cs="Arial"/>
+                    <w:noProof/>
+                    <w:webHidden/>
+                    <w:sz w:val="22"/>
+                  </w:rPr>
+                </w:r>
+                <w:r>
+                  <w:rPr>
+                    <w:rFonts w:ascii="Arial" w:hAnsi="Arial" w:cs="Arial"/>
+                    <w:noProof/>
+                    <w:webHidden/>
+                    <w:sz w:val="22"/>
                   </w:rPr>
                   <w:fldChar w:fldCharType="separate"/>
                 </w:r>
                 <w:r>
                   <w:rPr>
                     <w:rFonts w:ascii="Arial" w:hAnsi="Arial" w:cs="Arial"/>
-                  </w:rPr>
-                  <w:t xml:space="preserve">4 </w:t>
-                </w:r>
-                <w:r>
-                  <w:rPr>
-                    <w:rFonts w:ascii="Arial" w:hAnsi="Arial" w:cs="Arial"/>
+                    <w:noProof/>
+                    <w:webHidden/>
+                    <w:sz w:val="22"/>
+                  </w:rPr>
+                  <w:t>4</w:t>
+                </w:r>
+                <w:r>
+                  <w:rPr>
+                    <w:rFonts w:ascii="Arial" w:hAnsi="Arial" w:cs="Arial"/>
+                    <w:noProof/>
+                    <w:webHidden/>
+                    <w:sz w:val="22"/>
                   </w:rPr>
                   <w:fldChar w:fldCharType="end"/>
                 </w:r>
@@ -1017,31 +1255,59 @@
               <w:pPr>
                 <w:pStyle w:val="TOC2"/>
                 <w:tabs>
-                  <w:tab w:val="right" w:pos="9904"/>
+                  <w:tab w:val="left" w:pos="1100"/>
+                  <w:tab w:val="right" w:pos="9894"/>
                 </w:tabs>
                 <w:rPr>
-                  <w:rFonts w:ascii="Arial" w:hAnsi="Arial" w:cs="Arial"/>
+                  <w:rFonts w:ascii="Arial" w:eastAsiaTheme="minorEastAsia" w:hAnsi="Arial" w:cs="Arial"/>
+                  <w:noProof/>
+                  <w:color w:val="auto"/>
                   <w:sz w:val="22"/>
                 </w:rPr>
               </w:pPr>
-              <w:hyperlink w:anchor="_Toc6243">
-                <w:r>
-                  <w:rPr>
-                    <w:rFonts w:ascii="Arial" w:hAnsi="Arial" w:cs="Arial"/>
-                    <w:sz w:val="22"/>
-                  </w:rPr>
-                  <w:t>1.1  Rezime</w:t>
-                </w:r>
-                <w:r>
-                  <w:rPr>
-                    <w:rFonts w:ascii="Arial" w:hAnsi="Arial" w:cs="Arial"/>
+              <w:hyperlink w:anchor="_Toc69306649" w:history="1">
+                <w:r>
+                  <w:rPr>
+                    <w:rStyle w:val="Hyperlink"/>
+                    <w:rFonts w:ascii="Arial" w:hAnsi="Arial" w:cs="Arial"/>
+                    <w:bCs/>
+                    <w:noProof/>
+                    <w:sz w:val="22"/>
+                  </w:rPr>
+                  <w:t>1.1</w:t>
+                </w:r>
+                <w:r>
+                  <w:rPr>
+                    <w:rFonts w:ascii="Arial" w:eastAsiaTheme="minorEastAsia" w:hAnsi="Arial" w:cs="Arial"/>
+                    <w:noProof/>
+                    <w:color w:val="auto"/>
                     <w:sz w:val="22"/>
                   </w:rPr>
                   <w:tab/>
                 </w:r>
                 <w:r>
                   <w:rPr>
-                    <w:rFonts w:ascii="Arial" w:hAnsi="Arial" w:cs="Arial"/>
+                    <w:rStyle w:val="Hyperlink"/>
+                    <w:rFonts w:ascii="Arial" w:hAnsi="Arial" w:cs="Arial"/>
+                    <w:noProof/>
+                    <w:sz w:val="22"/>
+                  </w:rPr>
+                  <w:t>Rezime</w:t>
+                </w:r>
+                <w:r>
+                  <w:rPr>
+                    <w:rFonts w:ascii="Arial" w:hAnsi="Arial" w:cs="Arial"/>
+                    <w:noProof/>
+                    <w:webHidden/>
+                    <w:sz w:val="22"/>
+                  </w:rPr>
+                  <w:tab/>
+                </w:r>
+                <w:r>
+                  <w:rPr>
+                    <w:rFonts w:ascii="Arial" w:hAnsi="Arial" w:cs="Arial"/>
+                    <w:noProof/>
+                    <w:webHidden/>
                     <w:sz w:val="22"/>
                   </w:rPr>
                   <w:fldChar w:fldCharType="begin"/>
@@ -1049,19 +1315,25 @@
                 <w:r>
                   <w:rPr>
                     <w:rFonts w:ascii="Arial" w:hAnsi="Arial" w:cs="Arial"/>
-                    <w:sz w:val="22"/>
-                  </w:rPr>
-                  <w:instrText>PAGEREF _Toc6243 \h</w:instrText>
-                </w:r>
-                <w:r>
-                  <w:rPr>
-                    <w:rFonts w:ascii="Arial" w:hAnsi="Arial" w:cs="Arial"/>
-                    <w:sz w:val="22"/>
-                  </w:rPr>
-                </w:r>
-                <w:r>
-                  <w:rPr>
-                    <w:rFonts w:ascii="Arial" w:hAnsi="Arial" w:cs="Arial"/>
+                    <w:noProof/>
+                    <w:webHidden/>
+                    <w:sz w:val="22"/>
+                  </w:rPr>
+                  <w:instrText xml:space="preserve"> PAGEREF _Toc69306649 \h </w:instrText>
+                </w:r>
+                <w:r>
+                  <w:rPr>
+                    <w:rFonts w:ascii="Arial" w:hAnsi="Arial" w:cs="Arial"/>
+                    <w:noProof/>
+                    <w:webHidden/>
+                    <w:sz w:val="22"/>
+                  </w:rPr>
+                </w:r>
+                <w:r>
+                  <w:rPr>
+                    <w:rFonts w:ascii="Arial" w:hAnsi="Arial" w:cs="Arial"/>
+                    <w:noProof/>
+                    <w:webHidden/>
                     <w:sz w:val="22"/>
                   </w:rPr>
                   <w:fldChar w:fldCharType="separate"/>
@@ -1069,13 +1341,17 @@
                 <w:r>
                   <w:rPr>
                     <w:rFonts w:ascii="Arial" w:hAnsi="Arial" w:cs="Arial"/>
-                    <w:sz w:val="22"/>
-                  </w:rPr>
-                  <w:t xml:space="preserve">4 </w:t>
-                </w:r>
-                <w:r>
-                  <w:rPr>
-                    <w:rFonts w:ascii="Arial" w:hAnsi="Arial" w:cs="Arial"/>
+                    <w:noProof/>
+                    <w:webHidden/>
+                    <w:sz w:val="22"/>
+                  </w:rPr>
+                  <w:t>4</w:t>
+                </w:r>
+                <w:r>
+                  <w:rPr>
+                    <w:rFonts w:ascii="Arial" w:hAnsi="Arial" w:cs="Arial"/>
+                    <w:noProof/>
+                    <w:webHidden/>
                     <w:sz w:val="22"/>
                   </w:rPr>
                   <w:fldChar w:fldCharType="end"/>
@@ -1086,31 +1362,59 @@
               <w:pPr>
                 <w:pStyle w:val="TOC2"/>
                 <w:tabs>
-                  <w:tab w:val="right" w:pos="9904"/>
+                  <w:tab w:val="left" w:pos="1100"/>
+                  <w:tab w:val="right" w:pos="9894"/>
                 </w:tabs>
                 <w:rPr>
-                  <w:rFonts w:ascii="Arial" w:hAnsi="Arial" w:cs="Arial"/>
+                  <w:rFonts w:ascii="Arial" w:eastAsiaTheme="minorEastAsia" w:hAnsi="Arial" w:cs="Arial"/>
+                  <w:noProof/>
+                  <w:color w:val="auto"/>
                   <w:sz w:val="22"/>
                 </w:rPr>
               </w:pPr>
-              <w:hyperlink w:anchor="_Toc6245">
-                <w:r>
-                  <w:rPr>
-                    <w:rFonts w:ascii="Arial" w:hAnsi="Arial" w:cs="Arial"/>
-                    <w:sz w:val="22"/>
-                  </w:rPr>
-                  <w:t>1.3  Reference</w:t>
-                </w:r>
-                <w:r>
-                  <w:rPr>
-                    <w:rFonts w:ascii="Arial" w:hAnsi="Arial" w:cs="Arial"/>
+              <w:hyperlink w:anchor="_Toc69306651" w:history="1">
+                <w:r>
+                  <w:rPr>
+                    <w:rStyle w:val="Hyperlink"/>
+                    <w:rFonts w:ascii="Arial" w:hAnsi="Arial" w:cs="Arial"/>
+                    <w:bCs/>
+                    <w:noProof/>
+                    <w:sz w:val="22"/>
+                  </w:rPr>
+                  <w:t>1.2</w:t>
+                </w:r>
+                <w:r>
+                  <w:rPr>
+                    <w:rFonts w:ascii="Arial" w:eastAsiaTheme="minorEastAsia" w:hAnsi="Arial" w:cs="Arial"/>
+                    <w:noProof/>
+                    <w:color w:val="auto"/>
                     <w:sz w:val="22"/>
                   </w:rPr>
                   <w:tab/>
                 </w:r>
                 <w:r>
                   <w:rPr>
-                    <w:rFonts w:ascii="Arial" w:hAnsi="Arial" w:cs="Arial"/>
+                    <w:rStyle w:val="Hyperlink"/>
+                    <w:rFonts w:ascii="Arial" w:hAnsi="Arial" w:cs="Arial"/>
+                    <w:noProof/>
+                    <w:sz w:val="22"/>
+                  </w:rPr>
+                  <w:t>Reference</w:t>
+                </w:r>
+                <w:r>
+                  <w:rPr>
+                    <w:rFonts w:ascii="Arial" w:hAnsi="Arial" w:cs="Arial"/>
+                    <w:noProof/>
+                    <w:webHidden/>
+                    <w:sz w:val="22"/>
+                  </w:rPr>
+                  <w:tab/>
+                </w:r>
+                <w:r>
+                  <w:rPr>
+                    <w:rFonts w:ascii="Arial" w:hAnsi="Arial" w:cs="Arial"/>
+                    <w:noProof/>
+                    <w:webHidden/>
                     <w:sz w:val="22"/>
                   </w:rPr>
                   <w:fldChar w:fldCharType="begin"/>
@@ -1118,19 +1422,25 @@
                 <w:r>
                   <w:rPr>
                     <w:rFonts w:ascii="Arial" w:hAnsi="Arial" w:cs="Arial"/>
-                    <w:sz w:val="22"/>
-                  </w:rPr>
-                  <w:instrText>PAGEREF _Toc6245 \h</w:instrText>
-                </w:r>
-                <w:r>
-                  <w:rPr>
-                    <w:rFonts w:ascii="Arial" w:hAnsi="Arial" w:cs="Arial"/>
-                    <w:sz w:val="22"/>
-                  </w:rPr>
-                </w:r>
-                <w:r>
-                  <w:rPr>
-                    <w:rFonts w:ascii="Arial" w:hAnsi="Arial" w:cs="Arial"/>
+                    <w:noProof/>
+                    <w:webHidden/>
+                    <w:sz w:val="22"/>
+                  </w:rPr>
+                  <w:instrText xml:space="preserve"> PAGEREF _Toc69306651 \h </w:instrText>
+                </w:r>
+                <w:r>
+                  <w:rPr>
+                    <w:rFonts w:ascii="Arial" w:hAnsi="Arial" w:cs="Arial"/>
+                    <w:noProof/>
+                    <w:webHidden/>
+                    <w:sz w:val="22"/>
+                  </w:rPr>
+                </w:r>
+                <w:r>
+                  <w:rPr>
+                    <w:rFonts w:ascii="Arial" w:hAnsi="Arial" w:cs="Arial"/>
+                    <w:noProof/>
+                    <w:webHidden/>
                     <w:sz w:val="22"/>
                   </w:rPr>
                   <w:fldChar w:fldCharType="separate"/>
@@ -1138,13 +1448,17 @@
                 <w:r>
                   <w:rPr>
                     <w:rFonts w:ascii="Arial" w:hAnsi="Arial" w:cs="Arial"/>
-                    <w:sz w:val="22"/>
-                  </w:rPr>
-                  <w:t xml:space="preserve">4 </w:t>
-                </w:r>
-                <w:r>
-                  <w:rPr>
-                    <w:rFonts w:ascii="Arial" w:hAnsi="Arial" w:cs="Arial"/>
+                    <w:noProof/>
+                    <w:webHidden/>
+                    <w:sz w:val="22"/>
+                  </w:rPr>
+                  <w:t>4</w:t>
+                </w:r>
+                <w:r>
+                  <w:rPr>
+                    <w:rFonts w:ascii="Arial" w:hAnsi="Arial" w:cs="Arial"/>
+                    <w:noProof/>
+                    <w:webHidden/>
                     <w:sz w:val="22"/>
                   </w:rPr>
                   <w:fldChar w:fldCharType="end"/>
@@ -1155,31 +1469,59 @@
               <w:pPr>
                 <w:pStyle w:val="TOC2"/>
                 <w:tabs>
-                  <w:tab w:val="right" w:pos="9904"/>
+                  <w:tab w:val="left" w:pos="1100"/>
+                  <w:tab w:val="right" w:pos="9894"/>
                 </w:tabs>
                 <w:rPr>
-                  <w:rFonts w:ascii="Arial" w:hAnsi="Arial" w:cs="Arial"/>
+                  <w:rFonts w:ascii="Arial" w:eastAsiaTheme="minorEastAsia" w:hAnsi="Arial" w:cs="Arial"/>
+                  <w:noProof/>
+                  <w:color w:val="auto"/>
                   <w:sz w:val="22"/>
                 </w:rPr>
               </w:pPr>
-              <w:hyperlink w:anchor="_Toc6246">
-                <w:r>
-                  <w:rPr>
-                    <w:rFonts w:ascii="Arial" w:hAnsi="Arial" w:cs="Arial"/>
-                    <w:sz w:val="22"/>
-                  </w:rPr>
-                  <w:t>1.4  Otvorena pitanja</w:t>
-                </w:r>
-                <w:r>
-                  <w:rPr>
-                    <w:rFonts w:ascii="Arial" w:hAnsi="Arial" w:cs="Arial"/>
+              <w:hyperlink w:anchor="_Toc69306652" w:history="1">
+                <w:r>
+                  <w:rPr>
+                    <w:rStyle w:val="Hyperlink"/>
+                    <w:rFonts w:ascii="Arial" w:hAnsi="Arial" w:cs="Arial"/>
+                    <w:bCs/>
+                    <w:noProof/>
+                    <w:sz w:val="22"/>
+                  </w:rPr>
+                  <w:t>1.3</w:t>
+                </w:r>
+                <w:r>
+                  <w:rPr>
+                    <w:rFonts w:ascii="Arial" w:eastAsiaTheme="minorEastAsia" w:hAnsi="Arial" w:cs="Arial"/>
+                    <w:noProof/>
+                    <w:color w:val="auto"/>
                     <w:sz w:val="22"/>
                   </w:rPr>
                   <w:tab/>
                 </w:r>
                 <w:r>
                   <w:rPr>
-                    <w:rFonts w:ascii="Arial" w:hAnsi="Arial" w:cs="Arial"/>
+                    <w:rStyle w:val="Hyperlink"/>
+                    <w:rFonts w:ascii="Arial" w:hAnsi="Arial" w:cs="Arial"/>
+                    <w:noProof/>
+                    <w:sz w:val="22"/>
+                  </w:rPr>
+                  <w:t>Otvorena pitanja</w:t>
+                </w:r>
+                <w:r>
+                  <w:rPr>
+                    <w:rFonts w:ascii="Arial" w:hAnsi="Arial" w:cs="Arial"/>
+                    <w:noProof/>
+                    <w:webHidden/>
+                    <w:sz w:val="22"/>
+                  </w:rPr>
+                  <w:tab/>
+                </w:r>
+                <w:r>
+                  <w:rPr>
+                    <w:rFonts w:ascii="Arial" w:hAnsi="Arial" w:cs="Arial"/>
+                    <w:noProof/>
+                    <w:webHidden/>
                     <w:sz w:val="22"/>
                   </w:rPr>
                   <w:fldChar w:fldCharType="begin"/>
@@ -1187,19 +1529,25 @@
                 <w:r>
                   <w:rPr>
                     <w:rFonts w:ascii="Arial" w:hAnsi="Arial" w:cs="Arial"/>
-                    <w:sz w:val="22"/>
-                  </w:rPr>
-                  <w:instrText>PAGEREF _Toc6246 \h</w:instrText>
-                </w:r>
-                <w:r>
-                  <w:rPr>
-                    <w:rFonts w:ascii="Arial" w:hAnsi="Arial" w:cs="Arial"/>
-                    <w:sz w:val="22"/>
-                  </w:rPr>
-                </w:r>
-                <w:r>
-                  <w:rPr>
-                    <w:rFonts w:ascii="Arial" w:hAnsi="Arial" w:cs="Arial"/>
+                    <w:noProof/>
+                    <w:webHidden/>
+                    <w:sz w:val="22"/>
+                  </w:rPr>
+                  <w:instrText xml:space="preserve"> PAGEREF _Toc69306652 \h </w:instrText>
+                </w:r>
+                <w:r>
+                  <w:rPr>
+                    <w:rFonts w:ascii="Arial" w:hAnsi="Arial" w:cs="Arial"/>
+                    <w:noProof/>
+                    <w:webHidden/>
+                    <w:sz w:val="22"/>
+                  </w:rPr>
+                </w:r>
+                <w:r>
+                  <w:rPr>
+                    <w:rFonts w:ascii="Arial" w:hAnsi="Arial" w:cs="Arial"/>
+                    <w:noProof/>
+                    <w:webHidden/>
                     <w:sz w:val="22"/>
                   </w:rPr>
                   <w:fldChar w:fldCharType="separate"/>
@@ -1207,13 +1555,17 @@
                 <w:r>
                   <w:rPr>
                     <w:rFonts w:ascii="Arial" w:hAnsi="Arial" w:cs="Arial"/>
-                    <w:sz w:val="22"/>
-                  </w:rPr>
-                  <w:t xml:space="preserve">4 </w:t>
-                </w:r>
-                <w:r>
-                  <w:rPr>
-                    <w:rFonts w:ascii="Arial" w:hAnsi="Arial" w:cs="Arial"/>
+                    <w:noProof/>
+                    <w:webHidden/>
+                    <w:sz w:val="22"/>
+                  </w:rPr>
+                  <w:t>4</w:t>
+                </w:r>
+                <w:r>
+                  <w:rPr>
+                    <w:rFonts w:ascii="Arial" w:hAnsi="Arial" w:cs="Arial"/>
+                    <w:noProof/>
+                    <w:webHidden/>
                     <w:sz w:val="22"/>
                   </w:rPr>
                   <w:fldChar w:fldCharType="end"/>
@@ -1224,31 +1576,59 @@
               <w:pPr>
                 <w:pStyle w:val="TOC1"/>
                 <w:tabs>
-                  <w:tab w:val="right" w:pos="9904"/>
+                  <w:tab w:val="left" w:pos="457"/>
+                  <w:tab w:val="right" w:pos="9894"/>
                 </w:tabs>
                 <w:rPr>
-                  <w:rFonts w:ascii="Arial" w:hAnsi="Arial" w:cs="Arial"/>
+                  <w:rFonts w:ascii="Arial" w:eastAsiaTheme="minorEastAsia" w:hAnsi="Arial" w:cs="Arial"/>
+                  <w:noProof/>
+                  <w:color w:val="auto"/>
                   <w:sz w:val="22"/>
                 </w:rPr>
               </w:pPr>
-              <w:hyperlink w:anchor="_Toc6247">
-                <w:r>
-                  <w:rPr>
-                    <w:rFonts w:ascii="Arial" w:hAnsi="Arial" w:cs="Arial"/>
-                    <w:sz w:val="22"/>
-                  </w:rPr>
-                  <w:t>2.  Scenario postavljanja pitanja lekarima</w:t>
-                </w:r>
-                <w:r>
-                  <w:rPr>
-                    <w:rFonts w:ascii="Arial" w:hAnsi="Arial" w:cs="Arial"/>
+              <w:hyperlink w:anchor="_Toc69306653" w:history="1">
+                <w:r>
+                  <w:rPr>
+                    <w:rStyle w:val="Hyperlink"/>
+                    <w:rFonts w:ascii="Arial" w:hAnsi="Arial" w:cs="Arial"/>
+                    <w:bCs/>
+                    <w:noProof/>
+                    <w:sz w:val="22"/>
+                  </w:rPr>
+                  <w:t>2.</w:t>
+                </w:r>
+                <w:r>
+                  <w:rPr>
+                    <w:rFonts w:ascii="Arial" w:eastAsiaTheme="minorEastAsia" w:hAnsi="Arial" w:cs="Arial"/>
+                    <w:noProof/>
+                    <w:color w:val="auto"/>
                     <w:sz w:val="22"/>
                   </w:rPr>
                   <w:tab/>
                 </w:r>
                 <w:r>
                   <w:rPr>
-                    <w:rFonts w:ascii="Arial" w:hAnsi="Arial" w:cs="Arial"/>
+                    <w:rStyle w:val="Hyperlink"/>
+                    <w:rFonts w:ascii="Arial" w:hAnsi="Arial" w:cs="Arial"/>
+                    <w:noProof/>
+                    <w:sz w:val="22"/>
+                  </w:rPr>
+                  <w:t>Scenario postavljanja pitanja lekarima</w:t>
+                </w:r>
+                <w:r>
+                  <w:rPr>
+                    <w:rFonts w:ascii="Arial" w:hAnsi="Arial" w:cs="Arial"/>
+                    <w:noProof/>
+                    <w:webHidden/>
+                    <w:sz w:val="22"/>
+                  </w:rPr>
+                  <w:tab/>
+                </w:r>
+                <w:r>
+                  <w:rPr>
+                    <w:rFonts w:ascii="Arial" w:hAnsi="Arial" w:cs="Arial"/>
+                    <w:noProof/>
+                    <w:webHidden/>
                     <w:sz w:val="22"/>
                   </w:rPr>
                   <w:fldChar w:fldCharType="begin"/>
@@ -1256,19 +1636,25 @@
                 <w:r>
                   <w:rPr>
                     <w:rFonts w:ascii="Arial" w:hAnsi="Arial" w:cs="Arial"/>
-                    <w:sz w:val="22"/>
-                  </w:rPr>
-                  <w:instrText>PAGEREF _Toc6247 \h</w:instrText>
-                </w:r>
-                <w:r>
-                  <w:rPr>
-                    <w:rFonts w:ascii="Arial" w:hAnsi="Arial" w:cs="Arial"/>
-                    <w:sz w:val="22"/>
-                  </w:rPr>
-                </w:r>
-                <w:r>
-                  <w:rPr>
-                    <w:rFonts w:ascii="Arial" w:hAnsi="Arial" w:cs="Arial"/>
+                    <w:noProof/>
+                    <w:webHidden/>
+                    <w:sz w:val="22"/>
+                  </w:rPr>
+                  <w:instrText xml:space="preserve"> PAGEREF _Toc69306653 \h </w:instrText>
+                </w:r>
+                <w:r>
+                  <w:rPr>
+                    <w:rFonts w:ascii="Arial" w:hAnsi="Arial" w:cs="Arial"/>
+                    <w:noProof/>
+                    <w:webHidden/>
+                    <w:sz w:val="22"/>
+                  </w:rPr>
+                </w:r>
+                <w:r>
+                  <w:rPr>
+                    <w:rFonts w:ascii="Arial" w:hAnsi="Arial" w:cs="Arial"/>
+                    <w:noProof/>
+                    <w:webHidden/>
                     <w:sz w:val="22"/>
                   </w:rPr>
                   <w:fldChar w:fldCharType="separate"/>
@@ -1276,13 +1662,17 @@
                 <w:r>
                   <w:rPr>
                     <w:rFonts w:ascii="Arial" w:hAnsi="Arial" w:cs="Arial"/>
-                    <w:sz w:val="22"/>
-                  </w:rPr>
-                  <w:t xml:space="preserve">4 </w:t>
-                </w:r>
-                <w:r>
-                  <w:rPr>
-                    <w:rFonts w:ascii="Arial" w:hAnsi="Arial" w:cs="Arial"/>
+                    <w:noProof/>
+                    <w:webHidden/>
+                    <w:sz w:val="22"/>
+                  </w:rPr>
+                  <w:t>4</w:t>
+                </w:r>
+                <w:r>
+                  <w:rPr>
+                    <w:rFonts w:ascii="Arial" w:hAnsi="Arial" w:cs="Arial"/>
+                    <w:noProof/>
+                    <w:webHidden/>
                     <w:sz w:val="22"/>
                   </w:rPr>
                   <w:fldChar w:fldCharType="end"/>
@@ -1293,31 +1683,59 @@
               <w:pPr>
                 <w:pStyle w:val="TOC2"/>
                 <w:tabs>
-                  <w:tab w:val="right" w:pos="9904"/>
+                  <w:tab w:val="left" w:pos="1100"/>
+                  <w:tab w:val="right" w:pos="9894"/>
                 </w:tabs>
                 <w:rPr>
-                  <w:rFonts w:ascii="Arial" w:hAnsi="Arial" w:cs="Arial"/>
+                  <w:rFonts w:ascii="Arial" w:eastAsiaTheme="minorEastAsia" w:hAnsi="Arial" w:cs="Arial"/>
+                  <w:noProof/>
+                  <w:color w:val="auto"/>
                   <w:sz w:val="22"/>
                 </w:rPr>
               </w:pPr>
-              <w:hyperlink w:anchor="_Toc6248">
-                <w:r>
-                  <w:rPr>
-                    <w:rFonts w:ascii="Arial" w:hAnsi="Arial" w:cs="Arial"/>
-                    <w:sz w:val="22"/>
-                  </w:rPr>
-                  <w:t>2.1  Kratak opis</w:t>
-                </w:r>
-                <w:r>
-                  <w:rPr>
-                    <w:rFonts w:ascii="Arial" w:hAnsi="Arial" w:cs="Arial"/>
+              <w:hyperlink w:anchor="_Toc69306654" w:history="1">
+                <w:r>
+                  <w:rPr>
+                    <w:rStyle w:val="Hyperlink"/>
+                    <w:rFonts w:ascii="Arial" w:hAnsi="Arial" w:cs="Arial"/>
+                    <w:bCs/>
+                    <w:noProof/>
+                    <w:sz w:val="22"/>
+                  </w:rPr>
+                  <w:t>2.1</w:t>
+                </w:r>
+                <w:r>
+                  <w:rPr>
+                    <w:rFonts w:ascii="Arial" w:eastAsiaTheme="minorEastAsia" w:hAnsi="Arial" w:cs="Arial"/>
+                    <w:noProof/>
+                    <w:color w:val="auto"/>
                     <w:sz w:val="22"/>
                   </w:rPr>
                   <w:tab/>
                 </w:r>
                 <w:r>
                   <w:rPr>
-                    <w:rFonts w:ascii="Arial" w:hAnsi="Arial" w:cs="Arial"/>
+                    <w:rStyle w:val="Hyperlink"/>
+                    <w:rFonts w:ascii="Arial" w:hAnsi="Arial" w:cs="Arial"/>
+                    <w:noProof/>
+                    <w:sz w:val="22"/>
+                  </w:rPr>
+                  <w:t>Kratak opis</w:t>
+                </w:r>
+                <w:r>
+                  <w:rPr>
+                    <w:rFonts w:ascii="Arial" w:hAnsi="Arial" w:cs="Arial"/>
+                    <w:noProof/>
+                    <w:webHidden/>
+                    <w:sz w:val="22"/>
+                  </w:rPr>
+                  <w:tab/>
+                </w:r>
+                <w:r>
+                  <w:rPr>
+                    <w:rFonts w:ascii="Arial" w:hAnsi="Arial" w:cs="Arial"/>
+                    <w:noProof/>
+                    <w:webHidden/>
                     <w:sz w:val="22"/>
                   </w:rPr>
                   <w:fldChar w:fldCharType="begin"/>
@@ -1325,19 +1743,25 @@
                 <w:r>
                   <w:rPr>
                     <w:rFonts w:ascii="Arial" w:hAnsi="Arial" w:cs="Arial"/>
-                    <w:sz w:val="22"/>
-                  </w:rPr>
-                  <w:instrText>PAGEREF _Toc6248 \h</w:instrText>
-                </w:r>
-                <w:r>
-                  <w:rPr>
-                    <w:rFonts w:ascii="Arial" w:hAnsi="Arial" w:cs="Arial"/>
-                    <w:sz w:val="22"/>
-                  </w:rPr>
-                </w:r>
-                <w:r>
-                  <w:rPr>
-                    <w:rFonts w:ascii="Arial" w:hAnsi="Arial" w:cs="Arial"/>
+                    <w:noProof/>
+                    <w:webHidden/>
+                    <w:sz w:val="22"/>
+                  </w:rPr>
+                  <w:instrText xml:space="preserve"> PAGEREF _Toc69306654 \h </w:instrText>
+                </w:r>
+                <w:r>
+                  <w:rPr>
+                    <w:rFonts w:ascii="Arial" w:hAnsi="Arial" w:cs="Arial"/>
+                    <w:noProof/>
+                    <w:webHidden/>
+                    <w:sz w:val="22"/>
+                  </w:rPr>
+                </w:r>
+                <w:r>
+                  <w:rPr>
+                    <w:rFonts w:ascii="Arial" w:hAnsi="Arial" w:cs="Arial"/>
+                    <w:noProof/>
+                    <w:webHidden/>
                     <w:sz w:val="22"/>
                   </w:rPr>
                   <w:fldChar w:fldCharType="separate"/>
@@ -1345,13 +1769,17 @@
                 <w:r>
                   <w:rPr>
                     <w:rFonts w:ascii="Arial" w:hAnsi="Arial" w:cs="Arial"/>
-                    <w:sz w:val="22"/>
-                  </w:rPr>
-                  <w:t xml:space="preserve">4 </w:t>
-                </w:r>
-                <w:r>
-                  <w:rPr>
-                    <w:rFonts w:ascii="Arial" w:hAnsi="Arial" w:cs="Arial"/>
+                    <w:noProof/>
+                    <w:webHidden/>
+                    <w:sz w:val="22"/>
+                  </w:rPr>
+                  <w:t>4</w:t>
+                </w:r>
+                <w:r>
+                  <w:rPr>
+                    <w:rFonts w:ascii="Arial" w:hAnsi="Arial" w:cs="Arial"/>
+                    <w:noProof/>
+                    <w:webHidden/>
                     <w:sz w:val="22"/>
                   </w:rPr>
                   <w:fldChar w:fldCharType="end"/>
@@ -1362,31 +1790,59 @@
               <w:pPr>
                 <w:pStyle w:val="TOC2"/>
                 <w:tabs>
-                  <w:tab w:val="right" w:pos="9904"/>
+                  <w:tab w:val="left" w:pos="1100"/>
+                  <w:tab w:val="right" w:pos="9894"/>
                 </w:tabs>
                 <w:rPr>
-                  <w:rFonts w:ascii="Arial" w:hAnsi="Arial" w:cs="Arial"/>
+                  <w:rFonts w:ascii="Arial" w:eastAsiaTheme="minorEastAsia" w:hAnsi="Arial" w:cs="Arial"/>
+                  <w:noProof/>
+                  <w:color w:val="auto"/>
                   <w:sz w:val="22"/>
                 </w:rPr>
               </w:pPr>
-              <w:hyperlink w:anchor="_Toc6249">
-                <w:r>
-                  <w:rPr>
-                    <w:rFonts w:ascii="Arial" w:hAnsi="Arial" w:cs="Arial"/>
-                    <w:sz w:val="22"/>
-                  </w:rPr>
-                  <w:t>2.2  Tok dogadjaja</w:t>
-                </w:r>
-                <w:r>
-                  <w:rPr>
-                    <w:rFonts w:ascii="Arial" w:hAnsi="Arial" w:cs="Arial"/>
+              <w:hyperlink w:anchor="_Toc69306655" w:history="1">
+                <w:r>
+                  <w:rPr>
+                    <w:rStyle w:val="Hyperlink"/>
+                    <w:rFonts w:ascii="Arial" w:hAnsi="Arial" w:cs="Arial"/>
+                    <w:bCs/>
+                    <w:noProof/>
+                    <w:sz w:val="22"/>
+                  </w:rPr>
+                  <w:t>2.2</w:t>
+                </w:r>
+                <w:r>
+                  <w:rPr>
+                    <w:rFonts w:ascii="Arial" w:eastAsiaTheme="minorEastAsia" w:hAnsi="Arial" w:cs="Arial"/>
+                    <w:noProof/>
+                    <w:color w:val="auto"/>
                     <w:sz w:val="22"/>
                   </w:rPr>
                   <w:tab/>
                 </w:r>
                 <w:r>
                   <w:rPr>
-                    <w:rFonts w:ascii="Arial" w:hAnsi="Arial" w:cs="Arial"/>
+                    <w:rStyle w:val="Hyperlink"/>
+                    <w:rFonts w:ascii="Arial" w:hAnsi="Arial" w:cs="Arial"/>
+                    <w:noProof/>
+                    <w:sz w:val="22"/>
+                  </w:rPr>
+                  <w:t>Tok dogadjaja</w:t>
+                </w:r>
+                <w:r>
+                  <w:rPr>
+                    <w:rFonts w:ascii="Arial" w:hAnsi="Arial" w:cs="Arial"/>
+                    <w:noProof/>
+                    <w:webHidden/>
+                    <w:sz w:val="22"/>
+                  </w:rPr>
+                  <w:tab/>
+                </w:r>
+                <w:r>
+                  <w:rPr>
+                    <w:rFonts w:ascii="Arial" w:hAnsi="Arial" w:cs="Arial"/>
+                    <w:noProof/>
+                    <w:webHidden/>
                     <w:sz w:val="22"/>
                   </w:rPr>
                   <w:fldChar w:fldCharType="begin"/>
@@ -1394,19 +1850,25 @@
                 <w:r>
                   <w:rPr>
                     <w:rFonts w:ascii="Arial" w:hAnsi="Arial" w:cs="Arial"/>
-                    <w:sz w:val="22"/>
-                  </w:rPr>
-                  <w:instrText>PAGEREF _Toc6249 \h</w:instrText>
-                </w:r>
-                <w:r>
-                  <w:rPr>
-                    <w:rFonts w:ascii="Arial" w:hAnsi="Arial" w:cs="Arial"/>
-                    <w:sz w:val="22"/>
-                  </w:rPr>
-                </w:r>
-                <w:r>
-                  <w:rPr>
-                    <w:rFonts w:ascii="Arial" w:hAnsi="Arial" w:cs="Arial"/>
+                    <w:noProof/>
+                    <w:webHidden/>
+                    <w:sz w:val="22"/>
+                  </w:rPr>
+                  <w:instrText xml:space="preserve"> PAGEREF _Toc69306655 \h </w:instrText>
+                </w:r>
+                <w:r>
+                  <w:rPr>
+                    <w:rFonts w:ascii="Arial" w:hAnsi="Arial" w:cs="Arial"/>
+                    <w:noProof/>
+                    <w:webHidden/>
+                    <w:sz w:val="22"/>
+                  </w:rPr>
+                </w:r>
+                <w:r>
+                  <w:rPr>
+                    <w:rFonts w:ascii="Arial" w:hAnsi="Arial" w:cs="Arial"/>
+                    <w:noProof/>
+                    <w:webHidden/>
                     <w:sz w:val="22"/>
                   </w:rPr>
                   <w:fldChar w:fldCharType="separate"/>
@@ -1414,6 +1876,8 @@
                 <w:r>
                   <w:rPr>
                     <w:rFonts w:ascii="Arial" w:hAnsi="Arial" w:cs="Arial"/>
+                    <w:noProof/>
+                    <w:webHidden/>
                     <w:sz w:val="22"/>
                   </w:rPr>
                   <w:t>4</w:t>
@@ -1421,13 +1885,8 @@
                 <w:r>
                   <w:rPr>
                     <w:rFonts w:ascii="Arial" w:hAnsi="Arial" w:cs="Arial"/>
-                    <w:sz w:val="22"/>
-                  </w:rPr>
-                  <w:t xml:space="preserve"> </w:t>
-                </w:r>
-                <w:r>
-                  <w:rPr>
-                    <w:rFonts w:ascii="Arial" w:hAnsi="Arial" w:cs="Arial"/>
+                    <w:noProof/>
+                    <w:webHidden/>
                     <w:sz w:val="22"/>
                   </w:rPr>
                   <w:fldChar w:fldCharType="end"/>
@@ -1438,38 +1897,60 @@
               <w:pPr>
                 <w:pStyle w:val="TOC3"/>
                 <w:tabs>
-                  <w:tab w:val="right" w:pos="9904"/>
+                  <w:tab w:val="left" w:pos="1540"/>
+                  <w:tab w:val="right" w:pos="9894"/>
                 </w:tabs>
                 <w:rPr>
-                  <w:rFonts w:ascii="Arial" w:hAnsi="Arial" w:cs="Arial"/>
+                  <w:rFonts w:ascii="Arial" w:eastAsiaTheme="minorEastAsia" w:hAnsi="Arial" w:cs="Arial"/>
+                  <w:noProof/>
+                  <w:color w:val="auto"/>
                   <w:sz w:val="22"/>
                 </w:rPr>
               </w:pPr>
-              <w:hyperlink w:anchor="_Toc6251">
-                <w:r>
-                  <w:rPr>
-                    <w:rFonts w:ascii="Arial" w:hAnsi="Arial" w:cs="Arial"/>
-                    <w:sz w:val="22"/>
-                  </w:rPr>
-                  <w:t xml:space="preserve">2.2.1. </w:t>
-                </w:r>
-                <w:r>
-                  <w:rPr>
-                    <w:rFonts w:ascii="Arial" w:hAnsi="Arial" w:cs="Arial"/>
-                    <w:sz w:val="22"/>
-                  </w:rPr>
-                  <w:t>Sluzbenik izdaje i stampa racun klijentu</w:t>
-                </w:r>
-                <w:r>
-                  <w:rPr>
-                    <w:rFonts w:ascii="Arial" w:hAnsi="Arial" w:cs="Arial"/>
+              <w:hyperlink w:anchor="_Toc69306656" w:history="1">
+                <w:r>
+                  <w:rPr>
+                    <w:rStyle w:val="Hyperlink"/>
+                    <w:rFonts w:ascii="Arial" w:hAnsi="Arial" w:cs="Arial"/>
+                    <w:i/>
+                    <w:iCs/>
+                    <w:noProof/>
+                    <w:sz w:val="22"/>
+                  </w:rPr>
+                  <w:t>2.2.1</w:t>
+                </w:r>
+                <w:r>
+                  <w:rPr>
+                    <w:rFonts w:ascii="Arial" w:eastAsiaTheme="minorEastAsia" w:hAnsi="Arial" w:cs="Arial"/>
+                    <w:noProof/>
+                    <w:color w:val="auto"/>
                     <w:sz w:val="22"/>
                   </w:rPr>
                   <w:tab/>
                 </w:r>
                 <w:r>
                   <w:rPr>
-                    <w:rFonts w:ascii="Arial" w:hAnsi="Arial" w:cs="Arial"/>
+                    <w:rStyle w:val="Hyperlink"/>
+                    <w:rFonts w:ascii="Arial" w:hAnsi="Arial" w:cs="Arial"/>
+                    <w:noProof/>
+                    <w:sz w:val="22"/>
+                  </w:rPr>
+                  <w:t>Glavni scenario uspeha</w:t>
+                </w:r>
+                <w:r>
+                  <w:rPr>
+                    <w:rFonts w:ascii="Arial" w:hAnsi="Arial" w:cs="Arial"/>
+                    <w:noProof/>
+                    <w:webHidden/>
+                    <w:sz w:val="22"/>
+                  </w:rPr>
+                  <w:tab/>
+                </w:r>
+                <w:r>
+                  <w:rPr>
+                    <w:rFonts w:ascii="Arial" w:hAnsi="Arial" w:cs="Arial"/>
+                    <w:noProof/>
+                    <w:webHidden/>
                     <w:sz w:val="22"/>
                   </w:rPr>
                   <w:fldChar w:fldCharType="begin"/>
@@ -1477,19 +1958,25 @@
                 <w:r>
                   <w:rPr>
                     <w:rFonts w:ascii="Arial" w:hAnsi="Arial" w:cs="Arial"/>
-                    <w:sz w:val="22"/>
-                  </w:rPr>
-                  <w:instrText>PAGEREF _Toc6251 \h</w:instrText>
-                </w:r>
-                <w:r>
-                  <w:rPr>
-                    <w:rFonts w:ascii="Arial" w:hAnsi="Arial" w:cs="Arial"/>
-                    <w:sz w:val="22"/>
-                  </w:rPr>
-                </w:r>
-                <w:r>
-                  <w:rPr>
-                    <w:rFonts w:ascii="Arial" w:hAnsi="Arial" w:cs="Arial"/>
+                    <w:noProof/>
+                    <w:webHidden/>
+                    <w:sz w:val="22"/>
+                  </w:rPr>
+                  <w:instrText xml:space="preserve"> PAGEREF _Toc69306656 \h </w:instrText>
+                </w:r>
+                <w:r>
+                  <w:rPr>
+                    <w:rFonts w:ascii="Arial" w:hAnsi="Arial" w:cs="Arial"/>
+                    <w:noProof/>
+                    <w:webHidden/>
+                    <w:sz w:val="22"/>
+                  </w:rPr>
+                </w:r>
+                <w:r>
+                  <w:rPr>
+                    <w:rFonts w:ascii="Arial" w:hAnsi="Arial" w:cs="Arial"/>
+                    <w:noProof/>
+                    <w:webHidden/>
                     <w:sz w:val="22"/>
                   </w:rPr>
                   <w:fldChar w:fldCharType="separate"/>
@@ -1497,6 +1984,8 @@
                 <w:r>
                   <w:rPr>
                     <w:rFonts w:ascii="Arial" w:hAnsi="Arial" w:cs="Arial"/>
+                    <w:noProof/>
+                    <w:webHidden/>
                     <w:sz w:val="22"/>
                   </w:rPr>
                   <w:t>4</w:t>
@@ -1504,13 +1993,203 @@
                 <w:r>
                   <w:rPr>
                     <w:rFonts w:ascii="Arial" w:hAnsi="Arial" w:cs="Arial"/>
-                    <w:sz w:val="22"/>
-                  </w:rPr>
-                  <w:t xml:space="preserve"> </w:t>
-                </w:r>
-                <w:r>
-                  <w:rPr>
-                    <w:rFonts w:ascii="Arial" w:hAnsi="Arial" w:cs="Arial"/>
+                    <w:noProof/>
+                    <w:webHidden/>
+                    <w:sz w:val="22"/>
+                  </w:rPr>
+                  <w:fldChar w:fldCharType="end"/>
+                </w:r>
+              </w:hyperlink>
+            </w:p>
+            <w:p>
+              <w:pPr>
+                <w:pStyle w:val="TOC3"/>
+                <w:tabs>
+                  <w:tab w:val="right" w:pos="9894"/>
+                </w:tabs>
+                <w:rPr>
+                  <w:rFonts w:ascii="Arial" w:eastAsiaTheme="minorEastAsia" w:hAnsi="Arial" w:cs="Arial"/>
+                  <w:noProof/>
+                  <w:color w:val="auto"/>
+                  <w:sz w:val="22"/>
+                </w:rPr>
+              </w:pPr>
+              <w:hyperlink w:anchor="_Toc69306657" w:history="1">
+                <w:r>
+                  <w:rPr>
+                    <w:rStyle w:val="Hyperlink"/>
+                    <w:rFonts w:ascii="Arial" w:hAnsi="Arial" w:cs="Arial"/>
+                    <w:noProof/>
+                    <w:sz w:val="22"/>
+                  </w:rPr>
+                  <w:t>2.2.1.1 Tok dogadjaja kada sluzbenik izdaje i štampa račun klijentu</w:t>
+                </w:r>
+                <w:r>
+                  <w:rPr>
+                    <w:rFonts w:ascii="Arial" w:hAnsi="Arial" w:cs="Arial"/>
+                    <w:noProof/>
+                    <w:webHidden/>
+                    <w:sz w:val="22"/>
+                  </w:rPr>
+                  <w:tab/>
+                </w:r>
+                <w:r>
+                  <w:rPr>
+                    <w:rFonts w:ascii="Arial" w:hAnsi="Arial" w:cs="Arial"/>
+                    <w:noProof/>
+                    <w:webHidden/>
+                    <w:sz w:val="22"/>
+                  </w:rPr>
+                  <w:fldChar w:fldCharType="begin"/>
+                </w:r>
+                <w:r>
+                  <w:rPr>
+                    <w:rFonts w:ascii="Arial" w:hAnsi="Arial" w:cs="Arial"/>
+                    <w:noProof/>
+                    <w:webHidden/>
+                    <w:sz w:val="22"/>
+                  </w:rPr>
+                  <w:instrText xml:space="preserve"> PAGEREF _Toc69306657 \h </w:instrText>
+                </w:r>
+                <w:r>
+                  <w:rPr>
+                    <w:rFonts w:ascii="Arial" w:hAnsi="Arial" w:cs="Arial"/>
+                    <w:noProof/>
+                    <w:webHidden/>
+                    <w:sz w:val="22"/>
+                  </w:rPr>
+                </w:r>
+                <w:r>
+                  <w:rPr>
+                    <w:rFonts w:ascii="Arial" w:hAnsi="Arial" w:cs="Arial"/>
+                    <w:noProof/>
+                    <w:webHidden/>
+                    <w:sz w:val="22"/>
+                  </w:rPr>
+                  <w:fldChar w:fldCharType="separate"/>
+                </w:r>
+                <w:r>
+                  <w:rPr>
+                    <w:rFonts w:ascii="Arial" w:hAnsi="Arial" w:cs="Arial"/>
+                    <w:noProof/>
+                    <w:webHidden/>
+                    <w:sz w:val="22"/>
+                  </w:rPr>
+                  <w:t>4</w:t>
+                </w:r>
+                <w:r>
+                  <w:rPr>
+                    <w:rFonts w:ascii="Arial" w:hAnsi="Arial" w:cs="Arial"/>
+                    <w:noProof/>
+                    <w:webHidden/>
+                    <w:sz w:val="22"/>
+                  </w:rPr>
+                  <w:fldChar w:fldCharType="end"/>
+                </w:r>
+              </w:hyperlink>
+            </w:p>
+            <w:p>
+              <w:pPr>
+                <w:pStyle w:val="TOC3"/>
+                <w:tabs>
+                  <w:tab w:val="left" w:pos="1540"/>
+                  <w:tab w:val="right" w:pos="9894"/>
+                </w:tabs>
+                <w:rPr>
+                  <w:rFonts w:ascii="Arial" w:eastAsiaTheme="minorEastAsia" w:hAnsi="Arial" w:cs="Arial"/>
+                  <w:noProof/>
+                  <w:color w:val="auto"/>
+                  <w:sz w:val="22"/>
+                </w:rPr>
+              </w:pPr>
+              <w:hyperlink w:anchor="_Toc69306659" w:history="1">
+                <w:r>
+                  <w:rPr>
+                    <w:rStyle w:val="Hyperlink"/>
+                    <w:rFonts w:ascii="Arial" w:hAnsi="Arial" w:cs="Arial"/>
+                    <w:i/>
+                    <w:iCs/>
+                    <w:noProof/>
+                    <w:sz w:val="22"/>
+                  </w:rPr>
+                  <w:t>2.2.2</w:t>
+                </w:r>
+                <w:r>
+                  <w:rPr>
+                    <w:rFonts w:ascii="Arial" w:eastAsiaTheme="minorEastAsia" w:hAnsi="Arial" w:cs="Arial"/>
+                    <w:noProof/>
+                    <w:color w:val="auto"/>
+                    <w:sz w:val="22"/>
+                  </w:rPr>
+                  <w:tab/>
+                </w:r>
+                <w:r>
+                  <w:rPr>
+                    <w:rStyle w:val="Hyperlink"/>
+                    <w:rFonts w:ascii="Arial" w:hAnsi="Arial" w:cs="Arial"/>
+                    <w:noProof/>
+                    <w:sz w:val="22"/>
+                  </w:rPr>
+                  <w:t>Prosirenja</w:t>
+                </w:r>
+                <w:r>
+                  <w:rPr>
+                    <w:rFonts w:ascii="Arial" w:hAnsi="Arial" w:cs="Arial"/>
+                    <w:noProof/>
+                    <w:webHidden/>
+                    <w:sz w:val="22"/>
+                  </w:rPr>
+                  <w:tab/>
+                </w:r>
+                <w:r>
+                  <w:rPr>
+                    <w:rFonts w:ascii="Arial" w:hAnsi="Arial" w:cs="Arial"/>
+                    <w:noProof/>
+                    <w:webHidden/>
+                    <w:sz w:val="22"/>
+                  </w:rPr>
+                  <w:fldChar w:fldCharType="begin"/>
+                </w:r>
+                <w:r>
+                  <w:rPr>
+                    <w:rFonts w:ascii="Arial" w:hAnsi="Arial" w:cs="Arial"/>
+                    <w:noProof/>
+                    <w:webHidden/>
+                    <w:sz w:val="22"/>
+                  </w:rPr>
+                  <w:instrText xml:space="preserve"> PAGEREF _Toc69306659 \h </w:instrText>
+                </w:r>
+                <w:r>
+                  <w:rPr>
+                    <w:rFonts w:ascii="Arial" w:hAnsi="Arial" w:cs="Arial"/>
+                    <w:noProof/>
+                    <w:webHidden/>
+                    <w:sz w:val="22"/>
+                  </w:rPr>
+                </w:r>
+                <w:r>
+                  <w:rPr>
+                    <w:rFonts w:ascii="Arial" w:hAnsi="Arial" w:cs="Arial"/>
+                    <w:noProof/>
+                    <w:webHidden/>
+                    <w:sz w:val="22"/>
+                  </w:rPr>
+                  <w:fldChar w:fldCharType="separate"/>
+                </w:r>
+                <w:r>
+                  <w:rPr>
+                    <w:rFonts w:ascii="Arial" w:hAnsi="Arial" w:cs="Arial"/>
+                    <w:noProof/>
+                    <w:webHidden/>
+                    <w:sz w:val="22"/>
+                  </w:rPr>
+                  <w:t>6</w:t>
+                </w:r>
+                <w:r>
+                  <w:rPr>
+                    <w:rFonts w:ascii="Arial" w:hAnsi="Arial" w:cs="Arial"/>
+                    <w:noProof/>
+                    <w:webHidden/>
                     <w:sz w:val="22"/>
                   </w:rPr>
                   <w:fldChar w:fldCharType="end"/>
@@ -1521,38 +2200,59 @@
               <w:pPr>
                 <w:pStyle w:val="TOC2"/>
                 <w:tabs>
-                  <w:tab w:val="right" w:pos="9904"/>
+                  <w:tab w:val="left" w:pos="1100"/>
+                  <w:tab w:val="right" w:pos="9894"/>
                 </w:tabs>
-                <w:ind w:left="0" w:firstLine="0"/>
                 <w:rPr>
-                  <w:rFonts w:ascii="Arial" w:hAnsi="Arial" w:cs="Arial"/>
+                  <w:rFonts w:ascii="Arial" w:eastAsiaTheme="minorEastAsia" w:hAnsi="Arial" w:cs="Arial"/>
+                  <w:noProof/>
+                  <w:color w:val="auto"/>
                   <w:sz w:val="22"/>
                 </w:rPr>
               </w:pPr>
-              <w:r>
-                <w:rPr>
-                  <w:sz w:val="22"/>
-                </w:rPr>
-                <w:t xml:space="preserve">         </w:t>
-              </w:r>
-              <w:hyperlink w:anchor="_Toc6255">
-                <w:r>
-                  <w:rPr>
-                    <w:rFonts w:ascii="Arial" w:hAnsi="Arial" w:cs="Arial"/>
-                    <w:sz w:val="22"/>
-                  </w:rPr>
-                  <w:t>2.3 Posebni zahtevi</w:t>
-                </w:r>
-                <w:r>
-                  <w:rPr>
-                    <w:rFonts w:ascii="Arial" w:hAnsi="Arial" w:cs="Arial"/>
+              <w:hyperlink w:anchor="_Toc69306660" w:history="1">
+                <w:r>
+                  <w:rPr>
+                    <w:rStyle w:val="Hyperlink"/>
+                    <w:rFonts w:ascii="Arial" w:hAnsi="Arial" w:cs="Arial"/>
+                    <w:bCs/>
+                    <w:noProof/>
+                    <w:sz w:val="22"/>
+                  </w:rPr>
+                  <w:t>2.3</w:t>
+                </w:r>
+                <w:r>
+                  <w:rPr>
+                    <w:rFonts w:ascii="Arial" w:eastAsiaTheme="minorEastAsia" w:hAnsi="Arial" w:cs="Arial"/>
+                    <w:noProof/>
+                    <w:color w:val="auto"/>
                     <w:sz w:val="22"/>
                   </w:rPr>
                   <w:tab/>
                 </w:r>
                 <w:r>
                   <w:rPr>
-                    <w:rFonts w:ascii="Arial" w:hAnsi="Arial" w:cs="Arial"/>
+                    <w:rStyle w:val="Hyperlink"/>
+                    <w:rFonts w:ascii="Arial" w:hAnsi="Arial" w:cs="Arial"/>
+                    <w:noProof/>
+                    <w:sz w:val="22"/>
+                  </w:rPr>
+                  <w:t>Posebni zahtevi</w:t>
+                </w:r>
+                <w:r>
+                  <w:rPr>
+                    <w:rFonts w:ascii="Arial" w:hAnsi="Arial" w:cs="Arial"/>
+                    <w:noProof/>
+                    <w:webHidden/>
+                    <w:sz w:val="22"/>
+                  </w:rPr>
+                  <w:tab/>
+                </w:r>
+                <w:r>
+                  <w:rPr>
+                    <w:rFonts w:ascii="Arial" w:hAnsi="Arial" w:cs="Arial"/>
+                    <w:noProof/>
+                    <w:webHidden/>
                     <w:sz w:val="22"/>
                   </w:rPr>
                   <w:fldChar w:fldCharType="begin"/>
@@ -1560,19 +2260,25 @@
                 <w:r>
                   <w:rPr>
                     <w:rFonts w:ascii="Arial" w:hAnsi="Arial" w:cs="Arial"/>
-                    <w:sz w:val="22"/>
-                  </w:rPr>
-                  <w:instrText>PAGEREF _Toc6255 \h</w:instrText>
-                </w:r>
-                <w:r>
-                  <w:rPr>
-                    <w:rFonts w:ascii="Arial" w:hAnsi="Arial" w:cs="Arial"/>
-                    <w:sz w:val="22"/>
-                  </w:rPr>
-                </w:r>
-                <w:r>
-                  <w:rPr>
-                    <w:rFonts w:ascii="Arial" w:hAnsi="Arial" w:cs="Arial"/>
+                    <w:noProof/>
+                    <w:webHidden/>
+                    <w:sz w:val="22"/>
+                  </w:rPr>
+                  <w:instrText xml:space="preserve"> PAGEREF _Toc69306660 \h </w:instrText>
+                </w:r>
+                <w:r>
+                  <w:rPr>
+                    <w:rFonts w:ascii="Arial" w:hAnsi="Arial" w:cs="Arial"/>
+                    <w:noProof/>
+                    <w:webHidden/>
+                    <w:sz w:val="22"/>
+                  </w:rPr>
+                </w:r>
+                <w:r>
+                  <w:rPr>
+                    <w:rFonts w:ascii="Arial" w:hAnsi="Arial" w:cs="Arial"/>
+                    <w:noProof/>
+                    <w:webHidden/>
                     <w:sz w:val="22"/>
                   </w:rPr>
                   <w:fldChar w:fldCharType="separate"/>
@@ -1580,20 +2286,17 @@
                 <w:r>
                   <w:rPr>
                     <w:rFonts w:ascii="Arial" w:hAnsi="Arial" w:cs="Arial"/>
-                    <w:sz w:val="22"/>
-                  </w:rPr>
-                  <w:t>5</w:t>
-                </w:r>
-                <w:r>
-                  <w:rPr>
-                    <w:rFonts w:ascii="Arial" w:hAnsi="Arial" w:cs="Arial"/>
-                    <w:sz w:val="22"/>
-                  </w:rPr>
-                  <w:t xml:space="preserve"> </w:t>
-                </w:r>
-                <w:r>
-                  <w:rPr>
-                    <w:rFonts w:ascii="Arial" w:hAnsi="Arial" w:cs="Arial"/>
+                    <w:noProof/>
+                    <w:webHidden/>
+                    <w:sz w:val="22"/>
+                  </w:rPr>
+                  <w:t>6</w:t>
+                </w:r>
+                <w:r>
+                  <w:rPr>
+                    <w:rFonts w:ascii="Arial" w:hAnsi="Arial" w:cs="Arial"/>
+                    <w:noProof/>
+                    <w:webHidden/>
                     <w:sz w:val="22"/>
                   </w:rPr>
                   <w:fldChar w:fldCharType="end"/>
@@ -1604,31 +2307,59 @@
               <w:pPr>
                 <w:pStyle w:val="TOC2"/>
                 <w:tabs>
-                  <w:tab w:val="right" w:pos="9904"/>
+                  <w:tab w:val="left" w:pos="1100"/>
+                  <w:tab w:val="right" w:pos="9894"/>
                 </w:tabs>
                 <w:rPr>
-                  <w:rFonts w:ascii="Arial" w:hAnsi="Arial" w:cs="Arial"/>
+                  <w:rFonts w:ascii="Arial" w:eastAsiaTheme="minorEastAsia" w:hAnsi="Arial" w:cs="Arial"/>
+                  <w:noProof/>
+                  <w:color w:val="auto"/>
                   <w:sz w:val="22"/>
                 </w:rPr>
               </w:pPr>
-              <w:hyperlink w:anchor="_Toc6256">
-                <w:r>
-                  <w:rPr>
-                    <w:rFonts w:ascii="Arial" w:hAnsi="Arial" w:cs="Arial"/>
-                    <w:sz w:val="22"/>
-                  </w:rPr>
-                  <w:t>2.4 Preduslovi</w:t>
-                </w:r>
-                <w:r>
-                  <w:rPr>
-                    <w:rFonts w:ascii="Arial" w:hAnsi="Arial" w:cs="Arial"/>
+              <w:hyperlink w:anchor="_Toc69306661" w:history="1">
+                <w:r>
+                  <w:rPr>
+                    <w:rStyle w:val="Hyperlink"/>
+                    <w:rFonts w:ascii="Arial" w:hAnsi="Arial" w:cs="Arial"/>
+                    <w:bCs/>
+                    <w:noProof/>
+                    <w:sz w:val="22"/>
+                  </w:rPr>
+                  <w:t>2.4</w:t>
+                </w:r>
+                <w:r>
+                  <w:rPr>
+                    <w:rFonts w:ascii="Arial" w:eastAsiaTheme="minorEastAsia" w:hAnsi="Arial" w:cs="Arial"/>
+                    <w:noProof/>
+                    <w:color w:val="auto"/>
                     <w:sz w:val="22"/>
                   </w:rPr>
                   <w:tab/>
                 </w:r>
                 <w:r>
                   <w:rPr>
-                    <w:rFonts w:ascii="Arial" w:hAnsi="Arial" w:cs="Arial"/>
+                    <w:rStyle w:val="Hyperlink"/>
+                    <w:rFonts w:ascii="Arial" w:hAnsi="Arial" w:cs="Arial"/>
+                    <w:noProof/>
+                    <w:sz w:val="22"/>
+                  </w:rPr>
+                  <w:t>Preduslovi</w:t>
+                </w:r>
+                <w:r>
+                  <w:rPr>
+                    <w:rFonts w:ascii="Arial" w:hAnsi="Arial" w:cs="Arial"/>
+                    <w:noProof/>
+                    <w:webHidden/>
+                    <w:sz w:val="22"/>
+                  </w:rPr>
+                  <w:tab/>
+                </w:r>
+                <w:r>
+                  <w:rPr>
+                    <w:rFonts w:ascii="Arial" w:hAnsi="Arial" w:cs="Arial"/>
+                    <w:noProof/>
+                    <w:webHidden/>
                     <w:sz w:val="22"/>
                   </w:rPr>
                   <w:fldChar w:fldCharType="begin"/>
@@ -1636,19 +2367,25 @@
                 <w:r>
                   <w:rPr>
                     <w:rFonts w:ascii="Arial" w:hAnsi="Arial" w:cs="Arial"/>
-                    <w:sz w:val="22"/>
-                  </w:rPr>
-                  <w:instrText>PAGEREF _Toc6256 \h</w:instrText>
-                </w:r>
-                <w:r>
-                  <w:rPr>
-                    <w:rFonts w:ascii="Arial" w:hAnsi="Arial" w:cs="Arial"/>
-                    <w:sz w:val="22"/>
-                  </w:rPr>
-                </w:r>
-                <w:r>
-                  <w:rPr>
-                    <w:rFonts w:ascii="Arial" w:hAnsi="Arial" w:cs="Arial"/>
+                    <w:noProof/>
+                    <w:webHidden/>
+                    <w:sz w:val="22"/>
+                  </w:rPr>
+                  <w:instrText xml:space="preserve"> PAGEREF _Toc69306661 \h </w:instrText>
+                </w:r>
+                <w:r>
+                  <w:rPr>
+                    <w:rFonts w:ascii="Arial" w:hAnsi="Arial" w:cs="Arial"/>
+                    <w:noProof/>
+                    <w:webHidden/>
+                    <w:sz w:val="22"/>
+                  </w:rPr>
+                </w:r>
+                <w:r>
+                  <w:rPr>
+                    <w:rFonts w:ascii="Arial" w:hAnsi="Arial" w:cs="Arial"/>
+                    <w:noProof/>
+                    <w:webHidden/>
                     <w:sz w:val="22"/>
                   </w:rPr>
                   <w:fldChar w:fldCharType="separate"/>
@@ -1656,20 +2393,17 @@
                 <w:r>
                   <w:rPr>
                     <w:rFonts w:ascii="Arial" w:hAnsi="Arial" w:cs="Arial"/>
-                    <w:sz w:val="22"/>
-                  </w:rPr>
-                  <w:t>5</w:t>
-                </w:r>
-                <w:r>
-                  <w:rPr>
-                    <w:rFonts w:ascii="Arial" w:hAnsi="Arial" w:cs="Arial"/>
-                    <w:sz w:val="22"/>
-                  </w:rPr>
-                  <w:t xml:space="preserve"> </w:t>
-                </w:r>
-                <w:r>
-                  <w:rPr>
-                    <w:rFonts w:ascii="Arial" w:hAnsi="Arial" w:cs="Arial"/>
+                    <w:noProof/>
+                    <w:webHidden/>
+                    <w:sz w:val="22"/>
+                  </w:rPr>
+                  <w:t>6</w:t>
+                </w:r>
+                <w:r>
+                  <w:rPr>
+                    <w:rFonts w:ascii="Arial" w:hAnsi="Arial" w:cs="Arial"/>
+                    <w:noProof/>
+                    <w:webHidden/>
                     <w:sz w:val="22"/>
                   </w:rPr>
                   <w:fldChar w:fldCharType="end"/>
@@ -1680,30 +2414,58 @@
               <w:pPr>
                 <w:pStyle w:val="TOC2"/>
                 <w:tabs>
-                  <w:tab w:val="right" w:pos="9904"/>
+                  <w:tab w:val="left" w:pos="1320"/>
+                  <w:tab w:val="right" w:pos="9894"/>
                 </w:tabs>
                 <w:rPr>
-                  <w:rFonts w:ascii="Arial" w:hAnsi="Arial" w:cs="Arial"/>
+                  <w:rFonts w:ascii="Arial" w:eastAsiaTheme="minorEastAsia" w:hAnsi="Arial" w:cs="Arial"/>
+                  <w:noProof/>
+                  <w:color w:val="auto"/>
+                  <w:sz w:val="22"/>
                 </w:rPr>
               </w:pPr>
-              <w:hyperlink w:anchor="_Toc6257">
-                <w:r>
-                  <w:rPr>
-                    <w:rFonts w:ascii="Arial" w:hAnsi="Arial" w:cs="Arial"/>
-                    <w:sz w:val="22"/>
-                  </w:rPr>
-                  <w:t>2.5 Posledice</w:t>
-                </w:r>
-                <w:r>
-                  <w:rPr>
-                    <w:rFonts w:ascii="Arial" w:hAnsi="Arial" w:cs="Arial"/>
+              <w:hyperlink w:anchor="_Toc69306662" w:history="1">
+                <w:r>
+                  <w:rPr>
+                    <w:rStyle w:val="Hyperlink"/>
+                    <w:rFonts w:ascii="Arial" w:hAnsi="Arial" w:cs="Arial"/>
+                    <w:noProof/>
+                    <w:sz w:val="22"/>
+                  </w:rPr>
+                  <w:t xml:space="preserve">2.5      </w:t>
+                </w:r>
+                <w:r>
+                  <w:rPr>
+                    <w:rFonts w:ascii="Arial" w:eastAsiaTheme="minorEastAsia" w:hAnsi="Arial" w:cs="Arial"/>
+                    <w:noProof/>
+                    <w:color w:val="auto"/>
                     <w:sz w:val="22"/>
                   </w:rPr>
                   <w:tab/>
                 </w:r>
                 <w:r>
                   <w:rPr>
-                    <w:rFonts w:ascii="Arial" w:hAnsi="Arial" w:cs="Arial"/>
+                    <w:rStyle w:val="Hyperlink"/>
+                    <w:rFonts w:ascii="Arial" w:hAnsi="Arial" w:cs="Arial"/>
+                    <w:noProof/>
+                    <w:sz w:val="22"/>
+                  </w:rPr>
+                  <w:t>Posledice</w:t>
+                </w:r>
+                <w:r>
+                  <w:rPr>
+                    <w:rFonts w:ascii="Arial" w:hAnsi="Arial" w:cs="Arial"/>
+                    <w:noProof/>
+                    <w:webHidden/>
+                    <w:sz w:val="22"/>
+                  </w:rPr>
+                  <w:tab/>
+                </w:r>
+                <w:r>
+                  <w:rPr>
+                    <w:rFonts w:ascii="Arial" w:hAnsi="Arial" w:cs="Arial"/>
+                    <w:noProof/>
+                    <w:webHidden/>
                     <w:sz w:val="22"/>
                   </w:rPr>
                   <w:fldChar w:fldCharType="begin"/>
@@ -1711,19 +2473,25 @@
                 <w:r>
                   <w:rPr>
                     <w:rFonts w:ascii="Arial" w:hAnsi="Arial" w:cs="Arial"/>
-                    <w:sz w:val="22"/>
-                  </w:rPr>
-                  <w:instrText>PAGEREF _Toc6257 \h</w:instrText>
-                </w:r>
-                <w:r>
-                  <w:rPr>
-                    <w:rFonts w:ascii="Arial" w:hAnsi="Arial" w:cs="Arial"/>
-                    <w:sz w:val="22"/>
-                  </w:rPr>
-                </w:r>
-                <w:r>
-                  <w:rPr>
-                    <w:rFonts w:ascii="Arial" w:hAnsi="Arial" w:cs="Arial"/>
+                    <w:noProof/>
+                    <w:webHidden/>
+                    <w:sz w:val="22"/>
+                  </w:rPr>
+                  <w:instrText xml:space="preserve"> PAGEREF _Toc69306662 \h </w:instrText>
+                </w:r>
+                <w:r>
+                  <w:rPr>
+                    <w:rFonts w:ascii="Arial" w:hAnsi="Arial" w:cs="Arial"/>
+                    <w:noProof/>
+                    <w:webHidden/>
+                    <w:sz w:val="22"/>
+                  </w:rPr>
+                </w:r>
+                <w:r>
+                  <w:rPr>
+                    <w:rFonts w:ascii="Arial" w:hAnsi="Arial" w:cs="Arial"/>
+                    <w:noProof/>
+                    <w:webHidden/>
                     <w:sz w:val="22"/>
                   </w:rPr>
                   <w:fldChar w:fldCharType="separate"/>
@@ -1731,20 +2499,17 @@
                 <w:r>
                   <w:rPr>
                     <w:rFonts w:ascii="Arial" w:hAnsi="Arial" w:cs="Arial"/>
-                    <w:sz w:val="22"/>
-                  </w:rPr>
-                  <w:t>5</w:t>
-                </w:r>
-                <w:r>
-                  <w:rPr>
-                    <w:rFonts w:ascii="Arial" w:hAnsi="Arial" w:cs="Arial"/>
-                    <w:sz w:val="22"/>
-                  </w:rPr>
-                  <w:t xml:space="preserve"> </w:t>
-                </w:r>
-                <w:r>
-                  <w:rPr>
-                    <w:rFonts w:ascii="Arial" w:hAnsi="Arial" w:cs="Arial"/>
+                    <w:noProof/>
+                    <w:webHidden/>
+                    <w:sz w:val="22"/>
+                  </w:rPr>
+                  <w:t>6</w:t>
+                </w:r>
+                <w:r>
+                  <w:rPr>
+                    <w:rFonts w:ascii="Arial" w:hAnsi="Arial" w:cs="Arial"/>
+                    <w:noProof/>
+                    <w:webHidden/>
                     <w:sz w:val="22"/>
                   </w:rPr>
                   <w:fldChar w:fldCharType="end"/>
@@ -1800,32 +2565,32 @@
         <w:spacing w:after="63"/>
         <w:ind w:left="705" w:hanging="720"/>
       </w:pPr>
-      <w:bookmarkStart w:id="0" w:name="_Toc6242"/>
+      <w:bookmarkStart w:id="0" w:name="_Toc69306648"/>
       <w:proofErr w:type="spellStart"/>
       <w:r>
         <w:t>Uvod</w:t>
       </w:r>
-      <w:proofErr w:type="spellEnd"/>
-      <w:r>
-        <w:t xml:space="preserve"> </w:t>
-      </w:r>
       <w:bookmarkEnd w:id="0"/>
+      <w:proofErr w:type="spellEnd"/>
+      <w:r>
+        <w:t xml:space="preserve"> </w:t>
+      </w:r>
     </w:p>
     <w:p>
       <w:pPr>
         <w:pStyle w:val="Heading2"/>
         <w:ind w:left="705" w:hanging="720"/>
       </w:pPr>
-      <w:bookmarkStart w:id="1" w:name="_Toc6243"/>
+      <w:bookmarkStart w:id="1" w:name="_Toc69306649"/>
       <w:proofErr w:type="spellStart"/>
       <w:r>
         <w:t>Rezime</w:t>
       </w:r>
-      <w:proofErr w:type="spellEnd"/>
-      <w:r>
-        <w:t xml:space="preserve"> </w:t>
-      </w:r>
       <w:bookmarkEnd w:id="1"/>
+      <w:proofErr w:type="spellEnd"/>
+      <w:r>
+        <w:t xml:space="preserve"> </w:t>
+      </w:r>
     </w:p>
     <w:p>
       <w:pPr>
@@ -1843,6 +2608,7 @@
         </w:rPr>
       </w:pPr>
       <w:bookmarkStart w:id="2" w:name="_Toc6244"/>
+      <w:bookmarkStart w:id="3" w:name="_Toc69306650"/>
       <w:proofErr w:type="spellStart"/>
       <w:r>
         <w:rPr>
@@ -2060,17 +2826,21 @@
         </w:rPr>
         <w:t>.</w:t>
       </w:r>
+      <w:bookmarkEnd w:id="3"/>
     </w:p>
     <w:p>
       <w:pPr>
         <w:pStyle w:val="Heading2"/>
         <w:ind w:left="705" w:hanging="720"/>
       </w:pPr>
-      <w:bookmarkStart w:id="3" w:name="_Toc6245"/>
-      <w:r>
-        <w:t xml:space="preserve">Reference </w:t>
-      </w:r>
-      <w:bookmarkEnd w:id="3"/>
+      <w:bookmarkStart w:id="4" w:name="_Toc69306651"/>
+      <w:r>
+        <w:t>Reference</w:t>
+      </w:r>
+      <w:bookmarkEnd w:id="4"/>
+      <w:r>
+        <w:t xml:space="preserve"> </w:t>
+      </w:r>
     </w:p>
     <w:p>
       <w:pPr>
@@ -2250,7 +3020,7 @@
           <w:sz w:val="22"/>
         </w:rPr>
       </w:pPr>
-      <w:bookmarkStart w:id="4" w:name="_Toc6246"/>
+      <w:bookmarkStart w:id="5" w:name="_Toc69306652"/>
       <w:proofErr w:type="spellStart"/>
       <w:r>
         <w:rPr>
@@ -2272,14 +3042,14 @@
         </w:rPr>
         <w:t>pitanja</w:t>
       </w:r>
-      <w:proofErr w:type="spellEnd"/>
-      <w:r>
-        <w:rPr>
-          <w:sz w:val="22"/>
-        </w:rPr>
-        <w:t xml:space="preserve"> </w:t>
-      </w:r>
-      <w:bookmarkEnd w:id="4"/>
+      <w:bookmarkEnd w:id="5"/>
+      <w:proofErr w:type="spellEnd"/>
+      <w:r>
+        <w:rPr>
+          <w:sz w:val="22"/>
+        </w:rPr>
+        <w:t xml:space="preserve"> </w:t>
+      </w:r>
     </w:p>
     <w:p/>
     <w:tbl>
@@ -2719,11 +3489,10 @@
         <w:pStyle w:val="Heading1"/>
         <w:ind w:left="705" w:hanging="720"/>
       </w:pPr>
-      <w:bookmarkStart w:id="5" w:name="_Toc6247"/>
+      <w:bookmarkStart w:id="6" w:name="_Toc69306653"/>
       <w:r>
         <w:t xml:space="preserve">Scenario </w:t>
       </w:r>
-      <w:bookmarkEnd w:id="5"/>
       <w:proofErr w:type="spellStart"/>
       <w:r>
         <w:t>postavljanja</w:t>
@@ -2744,6 +3513,7 @@
       <w:r>
         <w:t>lekarima</w:t>
       </w:r>
+      <w:bookmarkEnd w:id="6"/>
       <w:proofErr w:type="spellEnd"/>
     </w:p>
     <w:p>
@@ -2755,7 +3525,7 @@
       <w:pPr>
         <w:pStyle w:val="Heading2"/>
       </w:pPr>
-      <w:bookmarkStart w:id="6" w:name="_Toc6248"/>
+      <w:bookmarkStart w:id="7" w:name="_Toc69306654"/>
       <w:proofErr w:type="spellStart"/>
       <w:r>
         <w:rPr>
@@ -2777,11 +3547,11 @@
         </w:rPr>
         <w:t>opis</w:t>
       </w:r>
-      <w:proofErr w:type="spellEnd"/>
-      <w:r>
-        <w:t xml:space="preserve"> </w:t>
-      </w:r>
-      <w:bookmarkEnd w:id="6"/>
+      <w:bookmarkEnd w:id="7"/>
+      <w:proofErr w:type="spellEnd"/>
+      <w:r>
+        <w:t xml:space="preserve"> </w:t>
+      </w:r>
     </w:p>
     <w:p>
       <w:pPr>
@@ -2791,7 +3561,6 @@
           <w:lang w:val="sr-Latn-RS"/>
         </w:rPr>
       </w:pPr>
-      <w:bookmarkStart w:id="7" w:name="_Toc6249"/>
       <w:r>
         <w:rPr>
           <w:rFonts w:ascii="Arial" w:hAnsi="Arial" w:cs="Arial"/>
@@ -2968,180 +3737,218 @@
           <w:u w:color="000000"/>
         </w:rPr>
       </w:pPr>
+      <w:bookmarkStart w:id="8" w:name="_Toc69306655"/>
       <w:r>
         <w:rPr>
           <w:sz w:val="22"/>
           <w:u w:color="000000"/>
         </w:rPr>
+        <w:t xml:space="preserve">Tok </w:t>
+      </w:r>
+      <w:proofErr w:type="spellStart"/>
+      <w:r>
+        <w:rPr>
+          <w:sz w:val="22"/>
+          <w:u w:color="000000"/>
+        </w:rPr>
+        <w:t>dogadjaja</w:t>
+      </w:r>
+      <w:bookmarkEnd w:id="8"/>
+      <w:proofErr w:type="spellEnd"/>
+    </w:p>
+    <w:p>
+      <w:pPr>
+        <w:pStyle w:val="Heading3"/>
+        <w:rPr>
+          <w:sz w:val="22"/>
+          <w:u w:val="none"/>
+        </w:rPr>
+      </w:pPr>
+      <w:bookmarkStart w:id="9" w:name="_Toc69306656"/>
+      <w:proofErr w:type="spellStart"/>
+      <w:r>
+        <w:rPr>
+          <w:sz w:val="22"/>
+          <w:u w:val="none"/>
+        </w:rPr>
+        <w:t>Glavni</w:t>
+      </w:r>
+      <w:proofErr w:type="spellEnd"/>
+      <w:r>
+        <w:rPr>
+          <w:sz w:val="22"/>
+          <w:u w:val="none"/>
+        </w:rPr>
+        <w:t xml:space="preserve"> scenario </w:t>
+      </w:r>
+      <w:proofErr w:type="spellStart"/>
+      <w:r>
+        <w:rPr>
+          <w:sz w:val="22"/>
+          <w:u w:val="none"/>
+        </w:rPr>
+        <w:t>uspeha</w:t>
+      </w:r>
+      <w:bookmarkEnd w:id="9"/>
+      <w:proofErr w:type="spellEnd"/>
+    </w:p>
+    <w:p>
+      <w:pPr>
+        <w:pStyle w:val="Heading3"/>
+        <w:numPr>
+          <w:ilvl w:val="0"/>
+          <w:numId w:val="0"/>
+        </w:numPr>
+        <w:rPr>
+          <w:sz w:val="22"/>
+          <w:u w:val="none"/>
+        </w:rPr>
+      </w:pPr>
+      <w:bookmarkStart w:id="10" w:name="_Toc69306657"/>
+      <w:r>
+        <w:rPr>
+          <w:sz w:val="22"/>
+          <w:u w:val="none"/>
+        </w:rPr>
+        <w:t xml:space="preserve">2.2.1.1 </w:t>
+      </w:r>
+      <w:r>
+        <w:rPr>
+          <w:sz w:val="22"/>
+          <w:u w:val="none"/>
+        </w:rPr>
+        <w:t xml:space="preserve">Tok </w:t>
+      </w:r>
+      <w:proofErr w:type="spellStart"/>
+      <w:r>
+        <w:rPr>
+          <w:sz w:val="22"/>
+          <w:u w:val="none"/>
+        </w:rPr>
+        <w:t>dogadjaja</w:t>
+      </w:r>
+      <w:proofErr w:type="spellEnd"/>
+      <w:r>
+        <w:rPr>
+          <w:sz w:val="22"/>
+          <w:u w:val="none"/>
+        </w:rPr>
+        <w:t xml:space="preserve"> </w:t>
+      </w:r>
+      <w:proofErr w:type="spellStart"/>
+      <w:r>
+        <w:rPr>
+          <w:sz w:val="22"/>
+          <w:u w:val="none"/>
+        </w:rPr>
+        <w:t>kada</w:t>
+      </w:r>
+      <w:proofErr w:type="spellEnd"/>
+      <w:r>
+        <w:rPr>
+          <w:sz w:val="22"/>
+          <w:u w:val="none"/>
+        </w:rPr>
+        <w:t xml:space="preserve"> </w:t>
+      </w:r>
+      <w:proofErr w:type="spellStart"/>
+      <w:r>
+        <w:rPr>
+          <w:sz w:val="22"/>
+          <w:u w:val="none"/>
+        </w:rPr>
+        <w:t>sluzbenik</w:t>
+      </w:r>
+      <w:proofErr w:type="spellEnd"/>
+      <w:r>
+        <w:rPr>
+          <w:sz w:val="22"/>
+          <w:u w:val="none"/>
+        </w:rPr>
+        <w:t xml:space="preserve"> </w:t>
+      </w:r>
+      <w:proofErr w:type="spellStart"/>
+      <w:r>
+        <w:rPr>
+          <w:sz w:val="22"/>
+          <w:u w:val="none"/>
+        </w:rPr>
+        <w:t>izdaje</w:t>
+      </w:r>
+      <w:proofErr w:type="spellEnd"/>
+      <w:r>
+        <w:rPr>
+          <w:sz w:val="22"/>
+          <w:u w:val="none"/>
+        </w:rPr>
+        <w:t xml:space="preserve"> </w:t>
+      </w:r>
+      <w:proofErr w:type="spellStart"/>
+      <w:r>
+        <w:rPr>
+          <w:sz w:val="22"/>
+          <w:u w:val="none"/>
+        </w:rPr>
+        <w:t>i</w:t>
+      </w:r>
+      <w:proofErr w:type="spellEnd"/>
+      <w:r>
+        <w:rPr>
+          <w:sz w:val="22"/>
+          <w:u w:val="none"/>
+        </w:rPr>
+        <w:t xml:space="preserve"> </w:t>
+      </w:r>
+      <w:proofErr w:type="spellStart"/>
+      <w:r>
+        <w:rPr>
+          <w:sz w:val="22"/>
+          <w:u w:val="none"/>
+        </w:rPr>
+        <w:t>štampa</w:t>
+      </w:r>
+      <w:proofErr w:type="spellEnd"/>
+      <w:r>
+        <w:rPr>
+          <w:sz w:val="22"/>
+          <w:u w:val="none"/>
+        </w:rPr>
+        <w:t xml:space="preserve"> </w:t>
+      </w:r>
+      <w:proofErr w:type="spellStart"/>
+      <w:r>
+        <w:rPr>
+          <w:sz w:val="22"/>
+          <w:u w:val="none"/>
+        </w:rPr>
+        <w:t>račun</w:t>
+      </w:r>
+      <w:proofErr w:type="spellEnd"/>
+      <w:r>
+        <w:rPr>
+          <w:sz w:val="22"/>
+          <w:u w:val="none"/>
+        </w:rPr>
+        <w:t xml:space="preserve"> </w:t>
+      </w:r>
+      <w:proofErr w:type="spellStart"/>
+      <w:r>
+        <w:rPr>
+          <w:sz w:val="22"/>
+          <w:u w:val="none"/>
+        </w:rPr>
+        <w:t>klijentu</w:t>
+      </w:r>
+      <w:bookmarkEnd w:id="10"/>
+      <w:proofErr w:type="spellEnd"/>
+    </w:p>
+    <w:p/>
+    <w:p>
+      <w:r>
+        <w:rPr>
+          <w:noProof/>
+        </w:rPr>
         <w:lastRenderedPageBreak/>
-        <w:t xml:space="preserve">Tok </w:t>
-      </w:r>
-      <w:proofErr w:type="spellStart"/>
-      <w:r>
-        <w:rPr>
-          <w:sz w:val="22"/>
-          <w:u w:color="000000"/>
-        </w:rPr>
-        <w:t>dogadjaja</w:t>
-      </w:r>
-      <w:proofErr w:type="spellEnd"/>
-    </w:p>
-    <w:p>
-      <w:pPr>
-        <w:pStyle w:val="Heading3"/>
-        <w:rPr>
-          <w:sz w:val="22"/>
-          <w:u w:val="none"/>
-        </w:rPr>
-      </w:pPr>
-      <w:r>
-        <w:rPr>
-          <w:sz w:val="22"/>
-          <w:u w:val="none"/>
-        </w:rPr>
-        <w:t xml:space="preserve">Tok </w:t>
-      </w:r>
-      <w:proofErr w:type="spellStart"/>
-      <w:r>
-        <w:rPr>
-          <w:sz w:val="22"/>
-          <w:u w:val="none"/>
-        </w:rPr>
-        <w:t>dogadjaja</w:t>
-      </w:r>
-      <w:proofErr w:type="spellEnd"/>
-      <w:r>
-        <w:rPr>
-          <w:sz w:val="22"/>
-          <w:u w:val="none"/>
-        </w:rPr>
-        <w:t xml:space="preserve"> </w:t>
-      </w:r>
-      <w:proofErr w:type="spellStart"/>
-      <w:r>
-        <w:rPr>
-          <w:sz w:val="22"/>
-          <w:u w:val="none"/>
-        </w:rPr>
-        <w:t>kada</w:t>
-      </w:r>
-      <w:proofErr w:type="spellEnd"/>
-      <w:r>
-        <w:rPr>
-          <w:sz w:val="22"/>
-          <w:u w:val="none"/>
-        </w:rPr>
-        <w:t xml:space="preserve"> </w:t>
-      </w:r>
-      <w:proofErr w:type="spellStart"/>
-      <w:r>
-        <w:rPr>
-          <w:sz w:val="22"/>
-          <w:u w:val="none"/>
-        </w:rPr>
-        <w:t>sluzbenik</w:t>
-      </w:r>
-      <w:proofErr w:type="spellEnd"/>
-      <w:r>
-        <w:rPr>
-          <w:sz w:val="22"/>
-          <w:u w:val="none"/>
-        </w:rPr>
-        <w:t xml:space="preserve"> </w:t>
-      </w:r>
-      <w:proofErr w:type="spellStart"/>
-      <w:r>
-        <w:rPr>
-          <w:sz w:val="22"/>
-          <w:u w:val="none"/>
-        </w:rPr>
-        <w:t>izdaje</w:t>
-      </w:r>
-      <w:proofErr w:type="spellEnd"/>
-      <w:r>
-        <w:rPr>
-          <w:sz w:val="22"/>
-          <w:u w:val="none"/>
-        </w:rPr>
-        <w:t xml:space="preserve"> </w:t>
-      </w:r>
-      <w:proofErr w:type="spellStart"/>
-      <w:r>
-        <w:rPr>
-          <w:sz w:val="22"/>
-          <w:u w:val="none"/>
-        </w:rPr>
-        <w:t>i</w:t>
-      </w:r>
-      <w:proofErr w:type="spellEnd"/>
-      <w:r>
-        <w:rPr>
-          <w:sz w:val="22"/>
-          <w:u w:val="none"/>
-        </w:rPr>
-        <w:t xml:space="preserve"> </w:t>
-      </w:r>
-      <w:proofErr w:type="spellStart"/>
-      <w:r>
-        <w:rPr>
-          <w:sz w:val="22"/>
-          <w:u w:val="none"/>
-        </w:rPr>
-        <w:t>štampa</w:t>
-      </w:r>
-      <w:proofErr w:type="spellEnd"/>
-      <w:r>
-        <w:rPr>
-          <w:sz w:val="22"/>
-          <w:u w:val="none"/>
-        </w:rPr>
-        <w:t xml:space="preserve"> </w:t>
-      </w:r>
-      <w:proofErr w:type="spellStart"/>
-      <w:r>
-        <w:rPr>
-          <w:sz w:val="22"/>
-          <w:u w:val="none"/>
-        </w:rPr>
-        <w:t>ra</w:t>
-      </w:r>
-      <w:r>
-        <w:rPr>
-          <w:sz w:val="22"/>
-          <w:u w:val="none"/>
-        </w:rPr>
-        <w:t>ču</w:t>
-      </w:r>
-      <w:r>
-        <w:rPr>
-          <w:sz w:val="22"/>
-          <w:u w:val="none"/>
-        </w:rPr>
-        <w:t>n</w:t>
-      </w:r>
-      <w:proofErr w:type="spellEnd"/>
-      <w:r>
-        <w:rPr>
-          <w:sz w:val="22"/>
-          <w:u w:val="none"/>
-        </w:rPr>
-        <w:t xml:space="preserve"> </w:t>
-      </w:r>
-      <w:proofErr w:type="spellStart"/>
-      <w:r>
-        <w:rPr>
-          <w:sz w:val="22"/>
-          <w:u w:val="none"/>
-        </w:rPr>
-        <w:t>klijentu</w:t>
-      </w:r>
-      <w:proofErr w:type="spellEnd"/>
-    </w:p>
-    <w:p>
-      <w:r>
-        <w:rPr>
-          <w:noProof/>
-        </w:rPr>
         <w:drawing>
           <wp:inline distT="0" distB="0" distL="0" distR="0" wp14:anchorId="48BAA5D8" wp14:editId="549D4211">
             <wp:extent cx="6289040" cy="2092325"/>
@@ -3191,6 +3998,7 @@
           <w:lang w:val="sr-Latn-RS"/>
         </w:rPr>
       </w:pPr>
+      <w:bookmarkStart w:id="11" w:name="_Toc69306658"/>
       <w:proofErr w:type="spellStart"/>
       <w:r>
         <w:rPr>
@@ -3213,6 +4021,7 @@
         </w:rPr>
         <w:t>Račun</w:t>
       </w:r>
+      <w:bookmarkEnd w:id="11"/>
     </w:p>
     <w:p>
       <w:pPr>
@@ -3507,7 +4316,49 @@
         <w:t xml:space="preserve"> </w:t>
       </w:r>
     </w:p>
-    <w:bookmarkEnd w:id="7"/>
+    <w:p>
+      <w:pPr>
+        <w:pStyle w:val="ListParagraph"/>
+        <w:numPr>
+          <w:ilvl w:val="0"/>
+          <w:numId w:val="3"/>
+        </w:numPr>
+      </w:pPr>
+      <w:r>
+        <w:rPr>
+          <w:lang w:val="sr-Latn-RS"/>
+        </w:rPr>
+        <w:t>Ostaje na stranici sa racunima tog pacijenta</w:t>
+      </w:r>
+    </w:p>
+    <w:p>
+      <w:pPr>
+        <w:pStyle w:val="Heading3"/>
+      </w:pPr>
+      <w:bookmarkStart w:id="12" w:name="_Toc69306659"/>
+      <w:proofErr w:type="spellStart"/>
+      <w:r>
+        <w:t>Prosirenja</w:t>
+      </w:r>
+      <w:bookmarkEnd w:id="12"/>
+      <w:proofErr w:type="spellEnd"/>
+    </w:p>
+    <w:p>
+      <w:pPr>
+        <w:ind w:left="720"/>
+        <w:rPr>
+          <w:rFonts w:ascii="Arial" w:hAnsi="Arial" w:cs="Arial"/>
+        </w:rPr>
+      </w:pPr>
+      <w:proofErr w:type="spellStart"/>
+      <w:r>
+        <w:rPr>
+          <w:rFonts w:ascii="Arial" w:hAnsi="Arial" w:cs="Arial"/>
+        </w:rPr>
+        <w:t>Nema</w:t>
+      </w:r>
+      <w:proofErr w:type="spellEnd"/>
+    </w:p>
     <w:p>
       <w:pPr>
         <w:rPr>
@@ -3522,7 +4373,7 @@
           <w:sz w:val="22"/>
         </w:rPr>
       </w:pPr>
-      <w:bookmarkStart w:id="8" w:name="_Toc6255"/>
+      <w:bookmarkStart w:id="13" w:name="_Toc69306660"/>
       <w:proofErr w:type="spellStart"/>
       <w:r>
         <w:rPr>
@@ -3544,14 +4395,14 @@
         </w:rPr>
         <w:t>zahtevi</w:t>
       </w:r>
-      <w:proofErr w:type="spellEnd"/>
-      <w:r>
-        <w:rPr>
-          <w:sz w:val="22"/>
-        </w:rPr>
-        <w:t xml:space="preserve"> </w:t>
-      </w:r>
-      <w:bookmarkEnd w:id="8"/>
+      <w:bookmarkEnd w:id="13"/>
+      <w:proofErr w:type="spellEnd"/>
+      <w:r>
+        <w:rPr>
+          <w:sz w:val="22"/>
+        </w:rPr>
+        <w:t xml:space="preserve"> </w:t>
+      </w:r>
     </w:p>
     <w:p>
       <w:pPr>
@@ -3584,7 +4435,7 @@
           <w:sz w:val="22"/>
         </w:rPr>
       </w:pPr>
-      <w:bookmarkStart w:id="9" w:name="_Toc6256"/>
+      <w:bookmarkStart w:id="14" w:name="_Toc69306661"/>
       <w:proofErr w:type="spellStart"/>
       <w:r>
         <w:rPr>
@@ -3592,6 +4443,7 @@
         </w:rPr>
         <w:t>Preduslovi</w:t>
       </w:r>
+      <w:bookmarkEnd w:id="14"/>
       <w:proofErr w:type="spellEnd"/>
       <w:r>
         <w:rPr>
@@ -3599,7 +4451,6 @@
         </w:rPr>
         <w:t xml:space="preserve">  </w:t>
       </w:r>
-      <w:bookmarkEnd w:id="9"/>
     </w:p>
     <w:p>
       <w:pPr>
@@ -3727,11 +4578,12 @@
           <w:sz w:val="22"/>
         </w:rPr>
       </w:pPr>
-      <w:bookmarkStart w:id="10" w:name="_Toc6257"/>
-      <w:r>
-        <w:rPr>
-          <w:sz w:val="22"/>
-        </w:rPr>
+      <w:bookmarkStart w:id="15" w:name="_Toc69306662"/>
+      <w:r>
+        <w:rPr>
+          <w:sz w:val="22"/>
+        </w:rPr>
+        <w:lastRenderedPageBreak/>
         <w:t xml:space="preserve">2.5      </w:t>
       </w:r>
       <w:r>
@@ -3747,14 +4599,14 @@
         </w:rPr>
         <w:t>Posledice</w:t>
       </w:r>
-      <w:proofErr w:type="spellEnd"/>
-      <w:r>
-        <w:rPr>
-          <w:sz w:val="22"/>
-        </w:rPr>
-        <w:t xml:space="preserve"> </w:t>
-      </w:r>
-      <w:bookmarkEnd w:id="10"/>
+      <w:bookmarkEnd w:id="15"/>
+      <w:proofErr w:type="spellEnd"/>
+      <w:r>
+        <w:rPr>
+          <w:sz w:val="22"/>
+        </w:rPr>
+        <w:t xml:space="preserve"> </w:t>
+      </w:r>
     </w:p>
     <w:p>
       <w:pPr>
@@ -3916,7 +4768,7 @@
 </file>
 
 <file path=word/endnotes.xml><?xml version="1.0" encoding="utf-8"?>
-<w:endnotes xmlns:wpc="http://schemas.microsoft.com/office/word/2010/wordprocessingCanvas" xmlns:cx="http://schemas.microsoft.com/office/drawing/2014/chartex" xmlns:cx1="http://schemas.microsoft.com/office/drawing/2015/9/8/chartex" xmlns:cx2="http://schemas.microsoft.com/office/drawing/2015/10/21/chartex" xmlns:cx3="http://schemas.microsoft.com/office/drawing/2016/5/9/chartex" xmlns:cx4="http://schemas.microsoft.com/office/drawing/2016/5/10/chartex" xmlns:cx5="http://schemas.microsoft.com/office/drawing/2016/5/11/chartex" xmlns:cx6="http://schemas.microsoft.com/office/drawing/2016/5/12/chartex" xmlns:cx7="http://schemas.microsoft.com/office/drawing/2016/5/13/chartex" xmlns:cx8="http://schemas.microsoft.com/office/drawing/2016/5/14/chartex" xmlns:mc="http://schemas.openxmlformats.org/markup-compatibility/2006" xmlns:aink="http://schemas.microsoft.com/office/drawing/2016/ink" xmlns:am3d="http://schemas.microsoft.com/office/drawing/2017/model3d" xmlns:o="urn:schemas-microsoft-com:office:office" xmlns:r="http://schemas.openxmlformats.org/officeDocument/2006/relationships" xmlns:m="http://schemas.openxmlformats.org/officeDocument/2006/math" xmlns:v="urn:schemas-microsoft-com:vml" xmlns:wp14="http://schemas.microsoft.com/office/word/2010/wordprocessingDrawing" xmlns:wp="http://schemas.openxmlformats.org/drawingml/2006/wordprocessingDrawing" xmlns:w10="urn:schemas-microsoft-com:office:word" xmlns:w="http://schemas.openxmlformats.org/wordprocessingml/2006/main" xmlns:w14="http://schemas.microsoft.com/office/word/2010/wordml" xmlns:w15="http://schemas.microsoft.com/office/word/2012/wordml" xmlns:w16cex="http://schemas.microsoft.com/office/word/2018/wordml/cex" xmlns:w16cid="http://schemas.microsoft.com/office/word/2016/wordml/cid" xmlns:w16="http://schemas.microsoft.com/office/word/2018/wordml" xmlns:w16se="http://schemas.microsoft.com/office/word/2015/wordml/symex" xmlns:wpg="http://schemas.microsoft.com/office/word/2010/wordprocessingGroup" xmlns:wpi="http://schemas.microsoft.com/office/word/2010/wordprocessingInk" xmlns:wne="http://schemas.microsoft.com/office/word/2006/wordml" xmlns:wps="http://schemas.microsoft.com/office/word/2010/wordprocessingShape" mc:Ignorable="w14 w15 w16se w16cid w16 w16cex wp14">
+<w:endnotes xmlns:wpc="http://schemas.microsoft.com/office/word/2010/wordprocessingCanvas" xmlns:cx="http://schemas.microsoft.com/office/drawing/2014/chartex" xmlns:cx1="http://schemas.microsoft.com/office/drawing/2015/9/8/chartex" xmlns:cx2="http://schemas.microsoft.com/office/drawing/2015/10/21/chartex" xmlns:cx3="http://schemas.microsoft.com/office/drawing/2016/5/9/chartex" xmlns:cx4="http://schemas.microsoft.com/office/drawing/2016/5/10/chartex" xmlns:cx5="http://schemas.microsoft.com/office/drawing/2016/5/11/chartex" xmlns:cx6="http://schemas.microsoft.com/office/drawing/2016/5/12/chartex" xmlns:cx7="http://schemas.microsoft.com/office/drawing/2016/5/13/chartex" xmlns:cx8="http://schemas.microsoft.com/office/drawing/2016/5/14/chartex" xmlns:mc="http://schemas.openxmlformats.org/markup-compatibility/2006" xmlns:aink="http://schemas.microsoft.com/office/drawing/2016/ink" xmlns:am3d="http://schemas.microsoft.com/office/drawing/2017/model3d" xmlns:o="urn:schemas-microsoft-com:office:office" xmlns:r="http://schemas.openxmlformats.org/officeDocument/2006/relationships" xmlns:m="http://schemas.openxmlformats.org/officeDocument/2006/math" xmlns:v="urn:schemas-microsoft-com:vml" xmlns:wp14="http://schemas.microsoft.com/office/word/2010/wordprocessingDrawing" xmlns:wp="http://schemas.openxmlformats.org/drawingml/2006/wordprocessingDrawing" xmlns:w10="urn:schemas-microsoft-com:office:word" xmlns:w="http://schemas.openxmlformats.org/wordprocessingml/2006/main" xmlns:w14="http://schemas.microsoft.com/office/word/2010/wordml" xmlns:w15="http://schemas.microsoft.com/office/word/2012/wordml" xmlns:w16cex="http://schemas.microsoft.com/office/word/2018/wordml/cex" xmlns:w16cid="http://schemas.microsoft.com/office/word/2016/wordml/cid" xmlns:w16="http://schemas.microsoft.com/office/word/2018/wordml" xmlns:w16sdtdh="http://schemas.microsoft.com/office/word/2020/wordml/sdtdatahash" xmlns:w16se="http://schemas.microsoft.com/office/word/2015/wordml/symex" xmlns:wpg="http://schemas.microsoft.com/office/word/2010/wordprocessingGroup" xmlns:wpi="http://schemas.microsoft.com/office/word/2010/wordprocessingInk" xmlns:wne="http://schemas.microsoft.com/office/word/2006/wordml" xmlns:wps="http://schemas.microsoft.com/office/word/2010/wordprocessingShape" mc:Ignorable="w14 w15 w16se w16cid w16 w16cex w16sdtdh wp14">
   <w:endnote w:type="separator" w:id="-1">
     <w:p>
       <w:pPr>
@@ -3941,7 +4793,7 @@
 </file>
 
 <file path=word/footer1.xml><?xml version="1.0" encoding="utf-8"?>
-<w:ftr xmlns:wpc="http://schemas.microsoft.com/office/word/2010/wordprocessingCanvas" xmlns:cx="http://schemas.microsoft.com/office/drawing/2014/chartex" xmlns:cx1="http://schemas.microsoft.com/office/drawing/2015/9/8/chartex" xmlns:cx2="http://schemas.microsoft.com/office/drawing/2015/10/21/chartex" xmlns:cx3="http://schemas.microsoft.com/office/drawing/2016/5/9/chartex" xmlns:cx4="http://schemas.microsoft.com/office/drawing/2016/5/10/chartex" xmlns:cx5="http://schemas.microsoft.com/office/drawing/2016/5/11/chartex" xmlns:cx6="http://schemas.microsoft.com/office/drawing/2016/5/12/chartex" xmlns:cx7="http://schemas.microsoft.com/office/drawing/2016/5/13/chartex" xmlns:cx8="http://schemas.microsoft.com/office/drawing/2016/5/14/chartex" xmlns:mc="http://schemas.openxmlformats.org/markup-compatibility/2006" xmlns:aink="http://schemas.microsoft.com/office/drawing/2016/ink" xmlns:am3d="http://schemas.microsoft.com/office/drawing/2017/model3d" xmlns:o="urn:schemas-microsoft-com:office:office" xmlns:r="http://schemas.openxmlformats.org/officeDocument/2006/relationships" xmlns:m="http://schemas.openxmlformats.org/officeDocument/2006/math" xmlns:v="urn:schemas-microsoft-com:vml" xmlns:wp14="http://schemas.microsoft.com/office/word/2010/wordprocessingDrawing" xmlns:wp="http://schemas.openxmlformats.org/drawingml/2006/wordprocessingDrawing" xmlns:w10="urn:schemas-microsoft-com:office:word" xmlns:w="http://schemas.openxmlformats.org/wordprocessingml/2006/main" xmlns:w14="http://schemas.microsoft.com/office/word/2010/wordml" xmlns:w15="http://schemas.microsoft.com/office/word/2012/wordml" xmlns:w16cex="http://schemas.microsoft.com/office/word/2018/wordml/cex" xmlns:w16cid="http://schemas.microsoft.com/office/word/2016/wordml/cid" xmlns:w16="http://schemas.microsoft.com/office/word/2018/wordml" xmlns:w16se="http://schemas.microsoft.com/office/word/2015/wordml/symex" xmlns:wpg="http://schemas.microsoft.com/office/word/2010/wordprocessingGroup" xmlns:wpi="http://schemas.microsoft.com/office/word/2010/wordprocessingInk" xmlns:wne="http://schemas.microsoft.com/office/word/2006/wordml" xmlns:wps="http://schemas.microsoft.com/office/word/2010/wordprocessingShape" mc:Ignorable="w14 w15 w16se w16cid w16 w16cex wp14">
+<w:ftr xmlns:wpc="http://schemas.microsoft.com/office/word/2010/wordprocessingCanvas" xmlns:cx="http://schemas.microsoft.com/office/drawing/2014/chartex" xmlns:cx1="http://schemas.microsoft.com/office/drawing/2015/9/8/chartex" xmlns:cx2="http://schemas.microsoft.com/office/drawing/2015/10/21/chartex" xmlns:cx3="http://schemas.microsoft.com/office/drawing/2016/5/9/chartex" xmlns:cx4="http://schemas.microsoft.com/office/drawing/2016/5/10/chartex" xmlns:cx5="http://schemas.microsoft.com/office/drawing/2016/5/11/chartex" xmlns:cx6="http://schemas.microsoft.com/office/drawing/2016/5/12/chartex" xmlns:cx7="http://schemas.microsoft.com/office/drawing/2016/5/13/chartex" xmlns:cx8="http://schemas.microsoft.com/office/drawing/2016/5/14/chartex" xmlns:mc="http://schemas.openxmlformats.org/markup-compatibility/2006" xmlns:aink="http://schemas.microsoft.com/office/drawing/2016/ink" xmlns:am3d="http://schemas.microsoft.com/office/drawing/2017/model3d" xmlns:o="urn:schemas-microsoft-com:office:office" xmlns:r="http://schemas.openxmlformats.org/officeDocument/2006/relationships" xmlns:m="http://schemas.openxmlformats.org/officeDocument/2006/math" xmlns:v="urn:schemas-microsoft-com:vml" xmlns:wp14="http://schemas.microsoft.com/office/word/2010/wordprocessingDrawing" xmlns:wp="http://schemas.openxmlformats.org/drawingml/2006/wordprocessingDrawing" xmlns:w10="urn:schemas-microsoft-com:office:word" xmlns:w="http://schemas.openxmlformats.org/wordprocessingml/2006/main" xmlns:w14="http://schemas.microsoft.com/office/word/2010/wordml" xmlns:w15="http://schemas.microsoft.com/office/word/2012/wordml" xmlns:w16cex="http://schemas.microsoft.com/office/word/2018/wordml/cex" xmlns:w16cid="http://schemas.microsoft.com/office/word/2016/wordml/cid" xmlns:w16="http://schemas.microsoft.com/office/word/2018/wordml" xmlns:w16sdtdh="http://schemas.microsoft.com/office/word/2020/wordml/sdtdatahash" xmlns:w16se="http://schemas.microsoft.com/office/word/2015/wordml/symex" xmlns:wpg="http://schemas.microsoft.com/office/word/2010/wordprocessingGroup" xmlns:wpi="http://schemas.microsoft.com/office/word/2010/wordprocessingInk" xmlns:wne="http://schemas.microsoft.com/office/word/2006/wordml" xmlns:wps="http://schemas.microsoft.com/office/word/2010/wordprocessingShape" mc:Ignorable="w14 w15 w16se w16cid w16 w16cex w16sdtdh wp14">
   <w:p>
     <w:pPr>
       <w:tabs>
@@ -4007,7 +4859,7 @@
 </file>
 
 <file path=word/footer2.xml><?xml version="1.0" encoding="utf-8"?>
-<w:ftr xmlns:wpc="http://schemas.microsoft.com/office/word/2010/wordprocessingCanvas" xmlns:cx="http://schemas.microsoft.com/office/drawing/2014/chartex" xmlns:cx1="http://schemas.microsoft.com/office/drawing/2015/9/8/chartex" xmlns:cx2="http://schemas.microsoft.com/office/drawing/2015/10/21/chartex" xmlns:cx3="http://schemas.microsoft.com/office/drawing/2016/5/9/chartex" xmlns:cx4="http://schemas.microsoft.com/office/drawing/2016/5/10/chartex" xmlns:cx5="http://schemas.microsoft.com/office/drawing/2016/5/11/chartex" xmlns:cx6="http://schemas.microsoft.com/office/drawing/2016/5/12/chartex" xmlns:cx7="http://schemas.microsoft.com/office/drawing/2016/5/13/chartex" xmlns:cx8="http://schemas.microsoft.com/office/drawing/2016/5/14/chartex" xmlns:mc="http://schemas.openxmlformats.org/markup-compatibility/2006" xmlns:aink="http://schemas.microsoft.com/office/drawing/2016/ink" xmlns:am3d="http://schemas.microsoft.com/office/drawing/2017/model3d" xmlns:o="urn:schemas-microsoft-com:office:office" xmlns:r="http://schemas.openxmlformats.org/officeDocument/2006/relationships" xmlns:m="http://schemas.openxmlformats.org/officeDocument/2006/math" xmlns:v="urn:schemas-microsoft-com:vml" xmlns:wp14="http://schemas.microsoft.com/office/word/2010/wordprocessingDrawing" xmlns:wp="http://schemas.openxmlformats.org/drawingml/2006/wordprocessingDrawing" xmlns:w10="urn:schemas-microsoft-com:office:word" xmlns:w="http://schemas.openxmlformats.org/wordprocessingml/2006/main" xmlns:w14="http://schemas.microsoft.com/office/word/2010/wordml" xmlns:w15="http://schemas.microsoft.com/office/word/2012/wordml" xmlns:w16cex="http://schemas.microsoft.com/office/word/2018/wordml/cex" xmlns:w16cid="http://schemas.microsoft.com/office/word/2016/wordml/cid" xmlns:w16="http://schemas.microsoft.com/office/word/2018/wordml" xmlns:w16se="http://schemas.microsoft.com/office/word/2015/wordml/symex" xmlns:wpg="http://schemas.microsoft.com/office/word/2010/wordprocessingGroup" xmlns:wpi="http://schemas.microsoft.com/office/word/2010/wordprocessingInk" xmlns:wne="http://schemas.microsoft.com/office/word/2006/wordml" xmlns:wps="http://schemas.microsoft.com/office/word/2010/wordprocessingShape" mc:Ignorable="w14 w15 w16se w16cid w16 w16cex wp14">
+<w:ftr xmlns:wpc="http://schemas.microsoft.com/office/word/2010/wordprocessingCanvas" xmlns:cx="http://schemas.microsoft.com/office/drawing/2014/chartex" xmlns:cx1="http://schemas.microsoft.com/office/drawing/2015/9/8/chartex" xmlns:cx2="http://schemas.microsoft.com/office/drawing/2015/10/21/chartex" xmlns:cx3="http://schemas.microsoft.com/office/drawing/2016/5/9/chartex" xmlns:cx4="http://schemas.microsoft.com/office/drawing/2016/5/10/chartex" xmlns:cx5="http://schemas.microsoft.com/office/drawing/2016/5/11/chartex" xmlns:cx6="http://schemas.microsoft.com/office/drawing/2016/5/12/chartex" xmlns:cx7="http://schemas.microsoft.com/office/drawing/2016/5/13/chartex" xmlns:cx8="http://schemas.microsoft.com/office/drawing/2016/5/14/chartex" xmlns:mc="http://schemas.openxmlformats.org/markup-compatibility/2006" xmlns:aink="http://schemas.microsoft.com/office/drawing/2016/ink" xmlns:am3d="http://schemas.microsoft.com/office/drawing/2017/model3d" xmlns:o="urn:schemas-microsoft-com:office:office" xmlns:r="http://schemas.openxmlformats.org/officeDocument/2006/relationships" xmlns:m="http://schemas.openxmlformats.org/officeDocument/2006/math" xmlns:v="urn:schemas-microsoft-com:vml" xmlns:wp14="http://schemas.microsoft.com/office/word/2010/wordprocessingDrawing" xmlns:wp="http://schemas.openxmlformats.org/drawingml/2006/wordprocessingDrawing" xmlns:w10="urn:schemas-microsoft-com:office:word" xmlns:w="http://schemas.openxmlformats.org/wordprocessingml/2006/main" xmlns:w14="http://schemas.microsoft.com/office/word/2010/wordml" xmlns:w15="http://schemas.microsoft.com/office/word/2012/wordml" xmlns:w16cex="http://schemas.microsoft.com/office/word/2018/wordml/cex" xmlns:w16cid="http://schemas.microsoft.com/office/word/2016/wordml/cid" xmlns:w16="http://schemas.microsoft.com/office/word/2018/wordml" xmlns:w16sdtdh="http://schemas.microsoft.com/office/word/2020/wordml/sdtdatahash" xmlns:w16se="http://schemas.microsoft.com/office/word/2015/wordml/symex" xmlns:wpg="http://schemas.microsoft.com/office/word/2010/wordprocessingGroup" xmlns:wpi="http://schemas.microsoft.com/office/word/2010/wordprocessingInk" xmlns:wne="http://schemas.microsoft.com/office/word/2006/wordml" xmlns:wps="http://schemas.microsoft.com/office/word/2010/wordprocessingShape" mc:Ignorable="w14 w15 w16se w16cid w16 w16cex w16sdtdh wp14">
   <w:p>
     <w:pPr>
       <w:tabs>
@@ -4073,13 +4925,13 @@
 </file>
 
 <file path=word/footer3.xml><?xml version="1.0" encoding="utf-8"?>
-<w:ftr xmlns:wpc="http://schemas.microsoft.com/office/word/2010/wordprocessingCanvas" xmlns:cx="http://schemas.microsoft.com/office/drawing/2014/chartex" xmlns:cx1="http://schemas.microsoft.com/office/drawing/2015/9/8/chartex" xmlns:cx2="http://schemas.microsoft.com/office/drawing/2015/10/21/chartex" xmlns:cx3="http://schemas.microsoft.com/office/drawing/2016/5/9/chartex" xmlns:cx4="http://schemas.microsoft.com/office/drawing/2016/5/10/chartex" xmlns:cx5="http://schemas.microsoft.com/office/drawing/2016/5/11/chartex" xmlns:cx6="http://schemas.microsoft.com/office/drawing/2016/5/12/chartex" xmlns:cx7="http://schemas.microsoft.com/office/drawing/2016/5/13/chartex" xmlns:cx8="http://schemas.microsoft.com/office/drawing/2016/5/14/chartex" xmlns:mc="http://schemas.openxmlformats.org/markup-compatibility/2006" xmlns:aink="http://schemas.microsoft.com/office/drawing/2016/ink" xmlns:am3d="http://schemas.microsoft.com/office/drawing/2017/model3d" xmlns:o="urn:schemas-microsoft-com:office:office" xmlns:r="http://schemas.openxmlformats.org/officeDocument/2006/relationships" xmlns:m="http://schemas.openxmlformats.org/officeDocument/2006/math" xmlns:v="urn:schemas-microsoft-com:vml" xmlns:wp14="http://schemas.microsoft.com/office/word/2010/wordprocessingDrawing" xmlns:wp="http://schemas.openxmlformats.org/drawingml/2006/wordprocessingDrawing" xmlns:w10="urn:schemas-microsoft-com:office:word" xmlns:w="http://schemas.openxmlformats.org/wordprocessingml/2006/main" xmlns:w14="http://schemas.microsoft.com/office/word/2010/wordml" xmlns:w15="http://schemas.microsoft.com/office/word/2012/wordml" xmlns:w16cex="http://schemas.microsoft.com/office/word/2018/wordml/cex" xmlns:w16cid="http://schemas.microsoft.com/office/word/2016/wordml/cid" xmlns:w16="http://schemas.microsoft.com/office/word/2018/wordml" xmlns:w16se="http://schemas.microsoft.com/office/word/2015/wordml/symex" xmlns:wpg="http://schemas.microsoft.com/office/word/2010/wordprocessingGroup" xmlns:wpi="http://schemas.microsoft.com/office/word/2010/wordprocessingInk" xmlns:wne="http://schemas.microsoft.com/office/word/2006/wordml" xmlns:wps="http://schemas.microsoft.com/office/word/2010/wordprocessingShape" mc:Ignorable="w14 w15 w16se w16cid w16 w16cex wp14">
+<w:ftr xmlns:wpc="http://schemas.microsoft.com/office/word/2010/wordprocessingCanvas" xmlns:cx="http://schemas.microsoft.com/office/drawing/2014/chartex" xmlns:cx1="http://schemas.microsoft.com/office/drawing/2015/9/8/chartex" xmlns:cx2="http://schemas.microsoft.com/office/drawing/2015/10/21/chartex" xmlns:cx3="http://schemas.microsoft.com/office/drawing/2016/5/9/chartex" xmlns:cx4="http://schemas.microsoft.com/office/drawing/2016/5/10/chartex" xmlns:cx5="http://schemas.microsoft.com/office/drawing/2016/5/11/chartex" xmlns:cx6="http://schemas.microsoft.com/office/drawing/2016/5/12/chartex" xmlns:cx7="http://schemas.microsoft.com/office/drawing/2016/5/13/chartex" xmlns:cx8="http://schemas.microsoft.com/office/drawing/2016/5/14/chartex" xmlns:mc="http://schemas.openxmlformats.org/markup-compatibility/2006" xmlns:aink="http://schemas.microsoft.com/office/drawing/2016/ink" xmlns:am3d="http://schemas.microsoft.com/office/drawing/2017/model3d" xmlns:o="urn:schemas-microsoft-com:office:office" xmlns:r="http://schemas.openxmlformats.org/officeDocument/2006/relationships" xmlns:m="http://schemas.openxmlformats.org/officeDocument/2006/math" xmlns:v="urn:schemas-microsoft-com:vml" xmlns:wp14="http://schemas.microsoft.com/office/word/2010/wordprocessingDrawing" xmlns:wp="http://schemas.openxmlformats.org/drawingml/2006/wordprocessingDrawing" xmlns:w10="urn:schemas-microsoft-com:office:word" xmlns:w="http://schemas.openxmlformats.org/wordprocessingml/2006/main" xmlns:w14="http://schemas.microsoft.com/office/word/2010/wordml" xmlns:w15="http://schemas.microsoft.com/office/word/2012/wordml" xmlns:w16cex="http://schemas.microsoft.com/office/word/2018/wordml/cex" xmlns:w16cid="http://schemas.microsoft.com/office/word/2016/wordml/cid" xmlns:w16="http://schemas.microsoft.com/office/word/2018/wordml" xmlns:w16sdtdh="http://schemas.microsoft.com/office/word/2020/wordml/sdtdatahash" xmlns:w16se="http://schemas.microsoft.com/office/word/2015/wordml/symex" xmlns:wpg="http://schemas.microsoft.com/office/word/2010/wordprocessingGroup" xmlns:wpi="http://schemas.microsoft.com/office/word/2010/wordprocessingInk" xmlns:wne="http://schemas.microsoft.com/office/word/2006/wordml" xmlns:wps="http://schemas.microsoft.com/office/word/2010/wordprocessingShape" mc:Ignorable="w14 w15 w16se w16cid w16 w16cex w16sdtdh wp14">
   <w:p/>
 </w:ftr>
 </file>
 
 <file path=word/footnotes.xml><?xml version="1.0" encoding="utf-8"?>
-<w:footnotes xmlns:wpc="http://schemas.microsoft.com/office/word/2010/wordprocessingCanvas" xmlns:cx="http://schemas.microsoft.com/office/drawing/2014/chartex" xmlns:cx1="http://schemas.microsoft.com/office/drawing/2015/9/8/chartex" xmlns:cx2="http://schemas.microsoft.com/office/drawing/2015/10/21/chartex" xmlns:cx3="http://schemas.microsoft.com/office/drawing/2016/5/9/chartex" xmlns:cx4="http://schemas.microsoft.com/office/drawing/2016/5/10/chartex" xmlns:cx5="http://schemas.microsoft.com/office/drawing/2016/5/11/chartex" xmlns:cx6="http://schemas.microsoft.com/office/drawing/2016/5/12/chartex" xmlns:cx7="http://schemas.microsoft.com/office/drawing/2016/5/13/chartex" xmlns:cx8="http://schemas.microsoft.com/office/drawing/2016/5/14/chartex" xmlns:mc="http://schemas.openxmlformats.org/markup-compatibility/2006" xmlns:aink="http://schemas.microsoft.com/office/drawing/2016/ink" xmlns:am3d="http://schemas.microsoft.com/office/drawing/2017/model3d" xmlns:o="urn:schemas-microsoft-com:office:office" xmlns:r="http://schemas.openxmlformats.org/officeDocument/2006/relationships" xmlns:m="http://schemas.openxmlformats.org/officeDocument/2006/math" xmlns:v="urn:schemas-microsoft-com:vml" xmlns:wp14="http://schemas.microsoft.com/office/word/2010/wordprocessingDrawing" xmlns:wp="http://schemas.openxmlformats.org/drawingml/2006/wordprocessingDrawing" xmlns:w10="urn:schemas-microsoft-com:office:word" xmlns:w="http://schemas.openxmlformats.org/wordprocessingml/2006/main" xmlns:w14="http://schemas.microsoft.com/office/word/2010/wordml" xmlns:w15="http://schemas.microsoft.com/office/word/2012/wordml" xmlns:w16cex="http://schemas.microsoft.com/office/word/2018/wordml/cex" xmlns:w16cid="http://schemas.microsoft.com/office/word/2016/wordml/cid" xmlns:w16="http://schemas.microsoft.com/office/word/2018/wordml" xmlns:w16se="http://schemas.microsoft.com/office/word/2015/wordml/symex" xmlns:wpg="http://schemas.microsoft.com/office/word/2010/wordprocessingGroup" xmlns:wpi="http://schemas.microsoft.com/office/word/2010/wordprocessingInk" xmlns:wne="http://schemas.microsoft.com/office/word/2006/wordml" xmlns:wps="http://schemas.microsoft.com/office/word/2010/wordprocessingShape" mc:Ignorable="w14 w15 w16se w16cid w16 w16cex wp14">
+<w:footnotes xmlns:wpc="http://schemas.microsoft.com/office/word/2010/wordprocessingCanvas" xmlns:cx="http://schemas.microsoft.com/office/drawing/2014/chartex" xmlns:cx1="http://schemas.microsoft.com/office/drawing/2015/9/8/chartex" xmlns:cx2="http://schemas.microsoft.com/office/drawing/2015/10/21/chartex" xmlns:cx3="http://schemas.microsoft.com/office/drawing/2016/5/9/chartex" xmlns:cx4="http://schemas.microsoft.com/office/drawing/2016/5/10/chartex" xmlns:cx5="http://schemas.microsoft.com/office/drawing/2016/5/11/chartex" xmlns:cx6="http://schemas.microsoft.com/office/drawing/2016/5/12/chartex" xmlns:cx7="http://schemas.microsoft.com/office/drawing/2016/5/13/chartex" xmlns:cx8="http://schemas.microsoft.com/office/drawing/2016/5/14/chartex" xmlns:mc="http://schemas.openxmlformats.org/markup-compatibility/2006" xmlns:aink="http://schemas.microsoft.com/office/drawing/2016/ink" xmlns:am3d="http://schemas.microsoft.com/office/drawing/2017/model3d" xmlns:o="urn:schemas-microsoft-com:office:office" xmlns:r="http://schemas.openxmlformats.org/officeDocument/2006/relationships" xmlns:m="http://schemas.openxmlformats.org/officeDocument/2006/math" xmlns:v="urn:schemas-microsoft-com:vml" xmlns:wp14="http://schemas.microsoft.com/office/word/2010/wordprocessingDrawing" xmlns:wp="http://schemas.openxmlformats.org/drawingml/2006/wordprocessingDrawing" xmlns:w10="urn:schemas-microsoft-com:office:word" xmlns:w="http://schemas.openxmlformats.org/wordprocessingml/2006/main" xmlns:w14="http://schemas.microsoft.com/office/word/2010/wordml" xmlns:w15="http://schemas.microsoft.com/office/word/2012/wordml" xmlns:w16cex="http://schemas.microsoft.com/office/word/2018/wordml/cex" xmlns:w16cid="http://schemas.microsoft.com/office/word/2016/wordml/cid" xmlns:w16="http://schemas.microsoft.com/office/word/2018/wordml" xmlns:w16sdtdh="http://schemas.microsoft.com/office/word/2020/wordml/sdtdatahash" xmlns:w16se="http://schemas.microsoft.com/office/word/2015/wordml/symex" xmlns:wpg="http://schemas.microsoft.com/office/word/2010/wordprocessingGroup" xmlns:wpi="http://schemas.microsoft.com/office/word/2010/wordprocessingInk" xmlns:wne="http://schemas.microsoft.com/office/word/2006/wordml" xmlns:wps="http://schemas.microsoft.com/office/word/2010/wordprocessingShape" mc:Ignorable="w14 w15 w16se w16cid w16 w16cex w16sdtdh wp14">
   <w:footnote w:type="separator" w:id="-1">
     <w:p>
       <w:pPr>
@@ -4104,7 +4956,7 @@
 </file>
 
 <file path=word/header1.xml><?xml version="1.0" encoding="utf-8"?>
-<w:hdr xmlns:wpc="http://schemas.microsoft.com/office/word/2010/wordprocessingCanvas" xmlns:cx="http://schemas.microsoft.com/office/drawing/2014/chartex" xmlns:cx1="http://schemas.microsoft.com/office/drawing/2015/9/8/chartex" xmlns:cx2="http://schemas.microsoft.com/office/drawing/2015/10/21/chartex" xmlns:cx3="http://schemas.microsoft.com/office/drawing/2016/5/9/chartex" xmlns:cx4="http://schemas.microsoft.com/office/drawing/2016/5/10/chartex" xmlns:cx5="http://schemas.microsoft.com/office/drawing/2016/5/11/chartex" xmlns:cx6="http://schemas.microsoft.com/office/drawing/2016/5/12/chartex" xmlns:cx7="http://schemas.microsoft.com/office/drawing/2016/5/13/chartex" xmlns:cx8="http://schemas.microsoft.com/office/drawing/2016/5/14/chartex" xmlns:mc="http://schemas.openxmlformats.org/markup-compatibility/2006" xmlns:aink="http://schemas.microsoft.com/office/drawing/2016/ink" xmlns:am3d="http://schemas.microsoft.com/office/drawing/2017/model3d" xmlns:o="urn:schemas-microsoft-com:office:office" xmlns:r="http://schemas.openxmlformats.org/officeDocument/2006/relationships" xmlns:m="http://schemas.openxmlformats.org/officeDocument/2006/math" xmlns:v="urn:schemas-microsoft-com:vml" xmlns:wp14="http://schemas.microsoft.com/office/word/2010/wordprocessingDrawing" xmlns:wp="http://schemas.openxmlformats.org/drawingml/2006/wordprocessingDrawing" xmlns:w10="urn:schemas-microsoft-com:office:word" xmlns:w="http://schemas.openxmlformats.org/wordprocessingml/2006/main" xmlns:w14="http://schemas.microsoft.com/office/word/2010/wordml" xmlns:w15="http://schemas.microsoft.com/office/word/2012/wordml" xmlns:w16cex="http://schemas.microsoft.com/office/word/2018/wordml/cex" xmlns:w16cid="http://schemas.microsoft.com/office/word/2016/wordml/cid" xmlns:w16="http://schemas.microsoft.com/office/word/2018/wordml" xmlns:w16se="http://schemas.microsoft.com/office/word/2015/wordml/symex" xmlns:wpg="http://schemas.microsoft.com/office/word/2010/wordprocessingGroup" xmlns:wpi="http://schemas.microsoft.com/office/word/2010/wordprocessingInk" xmlns:wne="http://schemas.microsoft.com/office/word/2006/wordml" xmlns:wps="http://schemas.microsoft.com/office/word/2010/wordprocessingShape" mc:Ignorable="w14 w15 w16se w16cid w16 w16cex wp14">
+<w:hdr xmlns:wpc="http://schemas.microsoft.com/office/word/2010/wordprocessingCanvas" xmlns:cx="http://schemas.microsoft.com/office/drawing/2014/chartex" xmlns:cx1="http://schemas.microsoft.com/office/drawing/2015/9/8/chartex" xmlns:cx2="http://schemas.microsoft.com/office/drawing/2015/10/21/chartex" xmlns:cx3="http://schemas.microsoft.com/office/drawing/2016/5/9/chartex" xmlns:cx4="http://schemas.microsoft.com/office/drawing/2016/5/10/chartex" xmlns:cx5="http://schemas.microsoft.com/office/drawing/2016/5/11/chartex" xmlns:cx6="http://schemas.microsoft.com/office/drawing/2016/5/12/chartex" xmlns:cx7="http://schemas.microsoft.com/office/drawing/2016/5/13/chartex" xmlns:cx8="http://schemas.microsoft.com/office/drawing/2016/5/14/chartex" xmlns:mc="http://schemas.openxmlformats.org/markup-compatibility/2006" xmlns:aink="http://schemas.microsoft.com/office/drawing/2016/ink" xmlns:am3d="http://schemas.microsoft.com/office/drawing/2017/model3d" xmlns:o="urn:schemas-microsoft-com:office:office" xmlns:r="http://schemas.openxmlformats.org/officeDocument/2006/relationships" xmlns:m="http://schemas.openxmlformats.org/officeDocument/2006/math" xmlns:v="urn:schemas-microsoft-com:vml" xmlns:wp14="http://schemas.microsoft.com/office/word/2010/wordprocessingDrawing" xmlns:wp="http://schemas.openxmlformats.org/drawingml/2006/wordprocessingDrawing" xmlns:w10="urn:schemas-microsoft-com:office:word" xmlns:w="http://schemas.openxmlformats.org/wordprocessingml/2006/main" xmlns:w14="http://schemas.microsoft.com/office/word/2010/wordml" xmlns:w15="http://schemas.microsoft.com/office/word/2012/wordml" xmlns:w16cex="http://schemas.microsoft.com/office/word/2018/wordml/cex" xmlns:w16cid="http://schemas.microsoft.com/office/word/2016/wordml/cid" xmlns:w16="http://schemas.microsoft.com/office/word/2018/wordml" xmlns:w16sdtdh="http://schemas.microsoft.com/office/word/2020/wordml/sdtdatahash" xmlns:w16se="http://schemas.microsoft.com/office/word/2015/wordml/symex" xmlns:wpg="http://schemas.microsoft.com/office/word/2010/wordprocessingGroup" xmlns:wpi="http://schemas.microsoft.com/office/word/2010/wordprocessingInk" xmlns:wne="http://schemas.microsoft.com/office/word/2006/wordml" xmlns:wps="http://schemas.microsoft.com/office/word/2010/wordprocessingShape" mc:Ignorable="w14 w15 w16se w16cid w16 w16cex w16sdtdh wp14">
   <w:p>
     <w:pPr>
       <w:tabs>
@@ -4184,7 +5036,7 @@
 </file>
 
 <file path=word/header2.xml><?xml version="1.0" encoding="utf-8"?>
-<w:hdr xmlns:wpc="http://schemas.microsoft.com/office/word/2010/wordprocessingCanvas" xmlns:cx="http://schemas.microsoft.com/office/drawing/2014/chartex" xmlns:cx1="http://schemas.microsoft.com/office/drawing/2015/9/8/chartex" xmlns:cx2="http://schemas.microsoft.com/office/drawing/2015/10/21/chartex" xmlns:cx3="http://schemas.microsoft.com/office/drawing/2016/5/9/chartex" xmlns:cx4="http://schemas.microsoft.com/office/drawing/2016/5/10/chartex" xmlns:cx5="http://schemas.microsoft.com/office/drawing/2016/5/11/chartex" xmlns:cx6="http://schemas.microsoft.com/office/drawing/2016/5/12/chartex" xmlns:cx7="http://schemas.microsoft.com/office/drawing/2016/5/13/chartex" xmlns:cx8="http://schemas.microsoft.com/office/drawing/2016/5/14/chartex" xmlns:mc="http://schemas.openxmlformats.org/markup-compatibility/2006" xmlns:aink="http://schemas.microsoft.com/office/drawing/2016/ink" xmlns:am3d="http://schemas.microsoft.com/office/drawing/2017/model3d" xmlns:o="urn:schemas-microsoft-com:office:office" xmlns:r="http://schemas.openxmlformats.org/officeDocument/2006/relationships" xmlns:m="http://schemas.openxmlformats.org/officeDocument/2006/math" xmlns:v="urn:schemas-microsoft-com:vml" xmlns:wp14="http://schemas.microsoft.com/office/word/2010/wordprocessingDrawing" xmlns:wp="http://schemas.openxmlformats.org/drawingml/2006/wordprocessingDrawing" xmlns:w10="urn:schemas-microsoft-com:office:word" xmlns:w="http://schemas.openxmlformats.org/wordprocessingml/2006/main" xmlns:w14="http://schemas.microsoft.com/office/word/2010/wordml" xmlns:w15="http://schemas.microsoft.com/office/word/2012/wordml" xmlns:w16cex="http://schemas.microsoft.com/office/word/2018/wordml/cex" xmlns:w16cid="http://schemas.microsoft.com/office/word/2016/wordml/cid" xmlns:w16="http://schemas.microsoft.com/office/word/2018/wordml" xmlns:w16se="http://schemas.microsoft.com/office/word/2015/wordml/symex" xmlns:wpg="http://schemas.microsoft.com/office/word/2010/wordprocessingGroup" xmlns:wpi="http://schemas.microsoft.com/office/word/2010/wordprocessingInk" xmlns:wne="http://schemas.microsoft.com/office/word/2006/wordml" xmlns:wps="http://schemas.microsoft.com/office/word/2010/wordprocessingShape" mc:Ignorable="w14 w15 w16se w16cid w16 w16cex wp14">
+<w:hdr xmlns:wpc="http://schemas.microsoft.com/office/word/2010/wordprocessingCanvas" xmlns:cx="http://schemas.microsoft.com/office/drawing/2014/chartex" xmlns:cx1="http://schemas.microsoft.com/office/drawing/2015/9/8/chartex" xmlns:cx2="http://schemas.microsoft.com/office/drawing/2015/10/21/chartex" xmlns:cx3="http://schemas.microsoft.com/office/drawing/2016/5/9/chartex" xmlns:cx4="http://schemas.microsoft.com/office/drawing/2016/5/10/chartex" xmlns:cx5="http://schemas.microsoft.com/office/drawing/2016/5/11/chartex" xmlns:cx6="http://schemas.microsoft.com/office/drawing/2016/5/12/chartex" xmlns:cx7="http://schemas.microsoft.com/office/drawing/2016/5/13/chartex" xmlns:cx8="http://schemas.microsoft.com/office/drawing/2016/5/14/chartex" xmlns:mc="http://schemas.openxmlformats.org/markup-compatibility/2006" xmlns:aink="http://schemas.microsoft.com/office/drawing/2016/ink" xmlns:am3d="http://schemas.microsoft.com/office/drawing/2017/model3d" xmlns:o="urn:schemas-microsoft-com:office:office" xmlns:r="http://schemas.openxmlformats.org/officeDocument/2006/relationships" xmlns:m="http://schemas.openxmlformats.org/officeDocument/2006/math" xmlns:v="urn:schemas-microsoft-com:vml" xmlns:wp14="http://schemas.microsoft.com/office/word/2010/wordprocessingDrawing" xmlns:wp="http://schemas.openxmlformats.org/drawingml/2006/wordprocessingDrawing" xmlns:w10="urn:schemas-microsoft-com:office:word" xmlns:w="http://schemas.openxmlformats.org/wordprocessingml/2006/main" xmlns:w14="http://schemas.microsoft.com/office/word/2010/wordml" xmlns:w15="http://schemas.microsoft.com/office/word/2012/wordml" xmlns:w16cex="http://schemas.microsoft.com/office/word/2018/wordml/cex" xmlns:w16cid="http://schemas.microsoft.com/office/word/2016/wordml/cid" xmlns:w16="http://schemas.microsoft.com/office/word/2018/wordml" xmlns:w16sdtdh="http://schemas.microsoft.com/office/word/2020/wordml/sdtdatahash" xmlns:w16se="http://schemas.microsoft.com/office/word/2015/wordml/symex" xmlns:wpg="http://schemas.microsoft.com/office/word/2010/wordprocessingGroup" xmlns:wpi="http://schemas.microsoft.com/office/word/2010/wordprocessingInk" xmlns:wne="http://schemas.microsoft.com/office/word/2006/wordml" xmlns:wps="http://schemas.microsoft.com/office/word/2010/wordprocessingShape" mc:Ignorable="w14 w15 w16se w16cid w16 w16cex w16sdtdh wp14">
   <w:p>
     <w:pPr>
       <w:tabs>
@@ -4198,13 +5050,13 @@
 </file>
 
 <file path=word/header3.xml><?xml version="1.0" encoding="utf-8"?>
-<w:hdr xmlns:wpc="http://schemas.microsoft.com/office/word/2010/wordprocessingCanvas" xmlns:cx="http://schemas.microsoft.com/office/drawing/2014/chartex" xmlns:cx1="http://schemas.microsoft.com/office/drawing/2015/9/8/chartex" xmlns:cx2="http://schemas.microsoft.com/office/drawing/2015/10/21/chartex" xmlns:cx3="http://schemas.microsoft.com/office/drawing/2016/5/9/chartex" xmlns:cx4="http://schemas.microsoft.com/office/drawing/2016/5/10/chartex" xmlns:cx5="http://schemas.microsoft.com/office/drawing/2016/5/11/chartex" xmlns:cx6="http://schemas.microsoft.com/office/drawing/2016/5/12/chartex" xmlns:cx7="http://schemas.microsoft.com/office/drawing/2016/5/13/chartex" xmlns:cx8="http://schemas.microsoft.com/office/drawing/2016/5/14/chartex" xmlns:mc="http://schemas.openxmlformats.org/markup-compatibility/2006" xmlns:aink="http://schemas.microsoft.com/office/drawing/2016/ink" xmlns:am3d="http://schemas.microsoft.com/office/drawing/2017/model3d" xmlns:o="urn:schemas-microsoft-com:office:office" xmlns:r="http://schemas.openxmlformats.org/officeDocument/2006/relationships" xmlns:m="http://schemas.openxmlformats.org/officeDocument/2006/math" xmlns:v="urn:schemas-microsoft-com:vml" xmlns:wp14="http://schemas.microsoft.com/office/word/2010/wordprocessingDrawing" xmlns:wp="http://schemas.openxmlformats.org/drawingml/2006/wordprocessingDrawing" xmlns:w10="urn:schemas-microsoft-com:office:word" xmlns:w="http://schemas.openxmlformats.org/wordprocessingml/2006/main" xmlns:w14="http://schemas.microsoft.com/office/word/2010/wordml" xmlns:w15="http://schemas.microsoft.com/office/word/2012/wordml" xmlns:w16cex="http://schemas.microsoft.com/office/word/2018/wordml/cex" xmlns:w16cid="http://schemas.microsoft.com/office/word/2016/wordml/cid" xmlns:w16="http://schemas.microsoft.com/office/word/2018/wordml" xmlns:w16se="http://schemas.microsoft.com/office/word/2015/wordml/symex" xmlns:wpg="http://schemas.microsoft.com/office/word/2010/wordprocessingGroup" xmlns:wpi="http://schemas.microsoft.com/office/word/2010/wordprocessingInk" xmlns:wne="http://schemas.microsoft.com/office/word/2006/wordml" xmlns:wps="http://schemas.microsoft.com/office/word/2010/wordprocessingShape" mc:Ignorable="w14 w15 w16se w16cid w16 w16cex wp14">
+<w:hdr xmlns:wpc="http://schemas.microsoft.com/office/word/2010/wordprocessingCanvas" xmlns:cx="http://schemas.microsoft.com/office/drawing/2014/chartex" xmlns:cx1="http://schemas.microsoft.com/office/drawing/2015/9/8/chartex" xmlns:cx2="http://schemas.microsoft.com/office/drawing/2015/10/21/chartex" xmlns:cx3="http://schemas.microsoft.com/office/drawing/2016/5/9/chartex" xmlns:cx4="http://schemas.microsoft.com/office/drawing/2016/5/10/chartex" xmlns:cx5="http://schemas.microsoft.com/office/drawing/2016/5/11/chartex" xmlns:cx6="http://schemas.microsoft.com/office/drawing/2016/5/12/chartex" xmlns:cx7="http://schemas.microsoft.com/office/drawing/2016/5/13/chartex" xmlns:cx8="http://schemas.microsoft.com/office/drawing/2016/5/14/chartex" xmlns:mc="http://schemas.openxmlformats.org/markup-compatibility/2006" xmlns:aink="http://schemas.microsoft.com/office/drawing/2016/ink" xmlns:am3d="http://schemas.microsoft.com/office/drawing/2017/model3d" xmlns:o="urn:schemas-microsoft-com:office:office" xmlns:r="http://schemas.openxmlformats.org/officeDocument/2006/relationships" xmlns:m="http://schemas.openxmlformats.org/officeDocument/2006/math" xmlns:v="urn:schemas-microsoft-com:vml" xmlns:wp14="http://schemas.microsoft.com/office/word/2010/wordprocessingDrawing" xmlns:wp="http://schemas.openxmlformats.org/drawingml/2006/wordprocessingDrawing" xmlns:w10="urn:schemas-microsoft-com:office:word" xmlns:w="http://schemas.openxmlformats.org/wordprocessingml/2006/main" xmlns:w14="http://schemas.microsoft.com/office/word/2010/wordml" xmlns:w15="http://schemas.microsoft.com/office/word/2012/wordml" xmlns:w16cex="http://schemas.microsoft.com/office/word/2018/wordml/cex" xmlns:w16cid="http://schemas.microsoft.com/office/word/2016/wordml/cid" xmlns:w16="http://schemas.microsoft.com/office/word/2018/wordml" xmlns:w16sdtdh="http://schemas.microsoft.com/office/word/2020/wordml/sdtdatahash" xmlns:w16se="http://schemas.microsoft.com/office/word/2015/wordml/symex" xmlns:wpg="http://schemas.microsoft.com/office/word/2010/wordprocessingGroup" xmlns:wpi="http://schemas.microsoft.com/office/word/2010/wordprocessingInk" xmlns:wne="http://schemas.microsoft.com/office/word/2006/wordml" xmlns:wps="http://schemas.microsoft.com/office/word/2010/wordprocessingShape" mc:Ignorable="w14 w15 w16se w16cid w16 w16cex w16sdtdh wp14">
   <w:p/>
 </w:hdr>
 </file>
 
 <file path=word/numbering.xml><?xml version="1.0" encoding="utf-8"?>
-<w:numbering xmlns:wpc="http://schemas.microsoft.com/office/word/2010/wordprocessingCanvas" xmlns:cx="http://schemas.microsoft.com/office/drawing/2014/chartex" xmlns:cx1="http://schemas.microsoft.com/office/drawing/2015/9/8/chartex" xmlns:cx2="http://schemas.microsoft.com/office/drawing/2015/10/21/chartex" xmlns:cx3="http://schemas.microsoft.com/office/drawing/2016/5/9/chartex" xmlns:cx4="http://schemas.microsoft.com/office/drawing/2016/5/10/chartex" xmlns:cx5="http://schemas.microsoft.com/office/drawing/2016/5/11/chartex" xmlns:cx6="http://schemas.microsoft.com/office/drawing/2016/5/12/chartex" xmlns:cx7="http://schemas.microsoft.com/office/drawing/2016/5/13/chartex" xmlns:cx8="http://schemas.microsoft.com/office/drawing/2016/5/14/chartex" xmlns:mc="http://schemas.openxmlformats.org/markup-compatibility/2006" xmlns:aink="http://schemas.microsoft.com/office/drawing/2016/ink" xmlns:am3d="http://schemas.microsoft.com/office/drawing/2017/model3d" xmlns:o="urn:schemas-microsoft-com:office:office" xmlns:r="http://schemas.openxmlformats.org/officeDocument/2006/relationships" xmlns:m="http://schemas.openxmlformats.org/officeDocument/2006/math" xmlns:v="urn:schemas-microsoft-com:vml" xmlns:wp14="http://schemas.microsoft.com/office/word/2010/wordprocessingDrawing" xmlns:wp="http://schemas.openxmlformats.org/drawingml/2006/wordprocessingDrawing" xmlns:w10="urn:schemas-microsoft-com:office:word" xmlns:w="http://schemas.openxmlformats.org/wordprocessingml/2006/main" xmlns:w14="http://schemas.microsoft.com/office/word/2010/wordml" xmlns:w15="http://schemas.microsoft.com/office/word/2012/wordml" xmlns:w16cex="http://schemas.microsoft.com/office/word/2018/wordml/cex" xmlns:w16cid="http://schemas.microsoft.com/office/word/2016/wordml/cid" xmlns:w16="http://schemas.microsoft.com/office/word/2018/wordml" xmlns:w16se="http://schemas.microsoft.com/office/word/2015/wordml/symex" xmlns:wpg="http://schemas.microsoft.com/office/word/2010/wordprocessingGroup" xmlns:wpi="http://schemas.microsoft.com/office/word/2010/wordprocessingInk" xmlns:wne="http://schemas.microsoft.com/office/word/2006/wordml" xmlns:wps="http://schemas.microsoft.com/office/word/2010/wordprocessingShape" mc:Ignorable="w14 w15 w16se w16cid w16 w16cex wp14">
+<w:numbering xmlns:wpc="http://schemas.microsoft.com/office/word/2010/wordprocessingCanvas" xmlns:cx="http://schemas.microsoft.com/office/drawing/2014/chartex" xmlns:cx1="http://schemas.microsoft.com/office/drawing/2015/9/8/chartex" xmlns:cx2="http://schemas.microsoft.com/office/drawing/2015/10/21/chartex" xmlns:cx3="http://schemas.microsoft.com/office/drawing/2016/5/9/chartex" xmlns:cx4="http://schemas.microsoft.com/office/drawing/2016/5/10/chartex" xmlns:cx5="http://schemas.microsoft.com/office/drawing/2016/5/11/chartex" xmlns:cx6="http://schemas.microsoft.com/office/drawing/2016/5/12/chartex" xmlns:cx7="http://schemas.microsoft.com/office/drawing/2016/5/13/chartex" xmlns:cx8="http://schemas.microsoft.com/office/drawing/2016/5/14/chartex" xmlns:mc="http://schemas.openxmlformats.org/markup-compatibility/2006" xmlns:aink="http://schemas.microsoft.com/office/drawing/2016/ink" xmlns:am3d="http://schemas.microsoft.com/office/drawing/2017/model3d" xmlns:o="urn:schemas-microsoft-com:office:office" xmlns:r="http://schemas.openxmlformats.org/officeDocument/2006/relationships" xmlns:m="http://schemas.openxmlformats.org/officeDocument/2006/math" xmlns:v="urn:schemas-microsoft-com:vml" xmlns:wp14="http://schemas.microsoft.com/office/word/2010/wordprocessingDrawing" xmlns:wp="http://schemas.openxmlformats.org/drawingml/2006/wordprocessingDrawing" xmlns:w10="urn:schemas-microsoft-com:office:word" xmlns:w="http://schemas.openxmlformats.org/wordprocessingml/2006/main" xmlns:w14="http://schemas.microsoft.com/office/word/2010/wordml" xmlns:w15="http://schemas.microsoft.com/office/word/2012/wordml" xmlns:w16cex="http://schemas.microsoft.com/office/word/2018/wordml/cex" xmlns:w16cid="http://schemas.microsoft.com/office/word/2016/wordml/cid" xmlns:w16="http://schemas.microsoft.com/office/word/2018/wordml" xmlns:w16sdtdh="http://schemas.microsoft.com/office/word/2020/wordml/sdtdatahash" xmlns:w16se="http://schemas.microsoft.com/office/word/2015/wordml/symex" xmlns:wpg="http://schemas.microsoft.com/office/word/2010/wordprocessingGroup" xmlns:wpi="http://schemas.microsoft.com/office/word/2010/wordprocessingInk" xmlns:wne="http://schemas.microsoft.com/office/word/2006/wordml" xmlns:wps="http://schemas.microsoft.com/office/word/2010/wordprocessingShape" mc:Ignorable="w14 w15 w16se w16cid w16 w16cex w16sdtdh wp14">
   <w:abstractNum w:abstractNumId="0" w15:restartNumberingAfterBreak="0">
     <w:nsid w:val="1F460ACF"/>
     <w:multiLevelType w:val="hybridMultilevel"/>
@@ -4767,7 +5619,7 @@
 </file>
 
 <file path=word/styles.xml><?xml version="1.0" encoding="utf-8"?>
-<w:styles xmlns:mc="http://schemas.openxmlformats.org/markup-compatibility/2006" xmlns:r="http://schemas.openxmlformats.org/officeDocument/2006/relationships" xmlns:w="http://schemas.openxmlformats.org/wordprocessingml/2006/main" xmlns:w14="http://schemas.microsoft.com/office/word/2010/wordml" xmlns:w15="http://schemas.microsoft.com/office/word/2012/wordml" xmlns:w16cex="http://schemas.microsoft.com/office/word/2018/wordml/cex" xmlns:w16cid="http://schemas.microsoft.com/office/word/2016/wordml/cid" xmlns:w16="http://schemas.microsoft.com/office/word/2018/wordml" xmlns:w16se="http://schemas.microsoft.com/office/word/2015/wordml/symex" mc:Ignorable="w14 w15 w16se w16cid w16 w16cex">
+<w:styles xmlns:mc="http://schemas.openxmlformats.org/markup-compatibility/2006" xmlns:r="http://schemas.openxmlformats.org/officeDocument/2006/relationships" xmlns:w="http://schemas.openxmlformats.org/wordprocessingml/2006/main" xmlns:w14="http://schemas.microsoft.com/office/word/2010/wordml" xmlns:w15="http://schemas.microsoft.com/office/word/2012/wordml" xmlns:w16cex="http://schemas.microsoft.com/office/word/2018/wordml/cex" xmlns:w16cid="http://schemas.microsoft.com/office/word/2016/wordml/cid" xmlns:w16="http://schemas.microsoft.com/office/word/2018/wordml" xmlns:w16sdtdh="http://schemas.microsoft.com/office/word/2020/wordml/sdtdatahash" xmlns:w16se="http://schemas.microsoft.com/office/word/2015/wordml/symex" mc:Ignorable="w14 w15 w16se w16cid w16 w16cex w16sdtdh">
   <w:docDefaults>
     <w:rPrDefault>
       <w:rPr>
@@ -4803,9 +5655,9 @@
     <w:lsdException w:name="index 7" w:semiHidden="1" w:unhideWhenUsed="1"/>
     <w:lsdException w:name="index 8" w:semiHidden="1" w:unhideWhenUsed="1"/>
     <w:lsdException w:name="index 9" w:semiHidden="1" w:unhideWhenUsed="1"/>
-    <w:lsdException w:name="toc 1" w:semiHidden="1" w:uiPriority="0" w:unhideWhenUsed="1"/>
-    <w:lsdException w:name="toc 2" w:semiHidden="1" w:uiPriority="0" w:unhideWhenUsed="1"/>
-    <w:lsdException w:name="toc 3" w:semiHidden="1" w:uiPriority="0" w:unhideWhenUsed="1"/>
+    <w:lsdException w:name="toc 1" w:semiHidden="1" w:uiPriority="39" w:unhideWhenUsed="1"/>
+    <w:lsdException w:name="toc 2" w:semiHidden="1" w:uiPriority="39" w:unhideWhenUsed="1"/>
+    <w:lsdException w:name="toc 3" w:semiHidden="1" w:uiPriority="39" w:unhideWhenUsed="1"/>
     <w:lsdException w:name="toc 4" w:semiHidden="1" w:uiPriority="39" w:unhideWhenUsed="1"/>
     <w:lsdException w:name="toc 5" w:semiHidden="1" w:uiPriority="39" w:unhideWhenUsed="1"/>
     <w:lsdException w:name="toc 6" w:semiHidden="1" w:uiPriority="39" w:unhideWhenUsed="1"/>
@@ -5312,6 +6164,7 @@
   <w:style w:type="paragraph" w:styleId="TOC1">
     <w:name w:val="toc 1"/>
     <w:hidden/>
+    <w:uiPriority w:val="39"/>
     <w:rsid w:val="00227998"/>
     <w:pPr>
       <w:spacing w:after="53" w:line="252" w:lineRule="auto"/>
@@ -5326,6 +6179,7 @@
   <w:style w:type="paragraph" w:styleId="TOC2">
     <w:name w:val="toc 2"/>
     <w:hidden/>
+    <w:uiPriority w:val="39"/>
     <w:rsid w:val="00227998"/>
     <w:pPr>
       <w:spacing w:after="3" w:line="252" w:lineRule="auto"/>
@@ -5340,6 +6194,7 @@
   <w:style w:type="paragraph" w:styleId="TOC3">
     <w:name w:val="toc 3"/>
     <w:hidden/>
+    <w:uiPriority w:val="39"/>
     <w:rsid w:val="00227998"/>
     <w:pPr>
       <w:spacing w:after="3"/>

</xml_diff>